<commit_message>
fixed expected results in some tests
</commit_message>
<xml_diff>
--- a/test_case/test-cases.docx
+++ b/test_case/test-cases.docx
@@ -969,7 +969,6 @@
                 <w:szCs w:val="24"/>
               </w:rPr>
             </w:pPr>
-            <w:bookmarkStart w:id="0" w:name="_GoBack"/>
             <w:r>
               <w:rPr>
                 <w:rFonts w:ascii="Times New Roman" w:hAnsi="Times New Roman" w:cs="Times New Roman"/>
@@ -986,7 +985,6 @@
               </w:rPr>
               <w:t>.</w:t>
             </w:r>
-            <w:bookmarkEnd w:id="0"/>
           </w:p>
         </w:tc>
       </w:tr>
@@ -1646,35 +1644,15 @@
                 <w:sz w:val="24"/>
                 <w:szCs w:val="24"/>
               </w:rPr>
-              <w:t xml:space="preserve">3) Развернётся </w:t>
-            </w:r>
-            <w:r>
-              <w:rPr>
-                <w:rFonts w:ascii="Times New Roman" w:hAnsi="Times New Roman" w:cs="Times New Roman"/>
-                <w:sz w:val="24"/>
-                <w:szCs w:val="24"/>
-                <w:highlight w:val="yellow"/>
-              </w:rPr>
-              <w:t xml:space="preserve">ЛИНИЯ С </w:t>
-            </w:r>
-            <w:proofErr w:type="spellStart"/>
-            <w:r>
-              <w:rPr>
-                <w:rFonts w:ascii="Times New Roman" w:hAnsi="Times New Roman" w:cs="Times New Roman"/>
-                <w:sz w:val="24"/>
-                <w:szCs w:val="24"/>
-                <w:highlight w:val="yellow"/>
-              </w:rPr>
-              <w:t>ПОЛЗУНКОМи</w:t>
-            </w:r>
-            <w:proofErr w:type="spellEnd"/>
-            <w:r>
-              <w:rPr>
-                <w:rFonts w:ascii="Times New Roman" w:hAnsi="Times New Roman" w:cs="Times New Roman"/>
-                <w:sz w:val="24"/>
-                <w:szCs w:val="24"/>
-              </w:rPr>
-              <w:t xml:space="preserve"> для выбора минимальной и максимальной цен</w:t>
+              <w:t xml:space="preserve">3) Появится ползунок </w:t>
+            </w:r>
+            <w:r>
+              <w:rPr>
+                <w:rFonts w:ascii="Times New Roman" w:hAnsi="Times New Roman" w:cs="Times New Roman"/>
+                <w:sz w:val="24"/>
+                <w:szCs w:val="24"/>
+              </w:rPr>
+              <w:t>для выбора минимальной и максимальной цен</w:t>
             </w:r>
             <w:r>
               <w:rPr>
@@ -3091,16 +3069,15 @@
                 <w:sz w:val="24"/>
                 <w:szCs w:val="24"/>
               </w:rPr>
-              <w:t xml:space="preserve">3) Развернётся </w:t>
-            </w:r>
-            <w:r>
-              <w:rPr>
-                <w:rFonts w:ascii="Times New Roman" w:hAnsi="Times New Roman" w:cs="Times New Roman"/>
-                <w:sz w:val="24"/>
-                <w:szCs w:val="24"/>
-                <w:highlight w:val="yellow"/>
-              </w:rPr>
-              <w:t xml:space="preserve">ЛИНИЯ С </w:t>
+              <w:t xml:space="preserve">3) </w:t>
+            </w:r>
+            <w:r>
+              <w:rPr>
+                <w:rFonts w:ascii="Times New Roman" w:hAnsi="Times New Roman" w:cs="Times New Roman"/>
+                <w:sz w:val="24"/>
+                <w:szCs w:val="24"/>
+              </w:rPr>
+              <w:t xml:space="preserve">Появится </w:t>
             </w:r>
             <w:proofErr w:type="spellStart"/>
             <w:r>
@@ -3108,9 +3085,8 @@
                 <w:rFonts w:ascii="Times New Roman" w:hAnsi="Times New Roman" w:cs="Times New Roman"/>
                 <w:sz w:val="24"/>
                 <w:szCs w:val="24"/>
-                <w:highlight w:val="yellow"/>
-              </w:rPr>
-              <w:t>ПОЛЗУНКОМи</w:t>
+              </w:rPr>
+              <w:t>полунок</w:t>
             </w:r>
             <w:proofErr w:type="spellEnd"/>
             <w:r>
@@ -3591,7 +3567,15 @@
                 <w:sz w:val="24"/>
                 <w:szCs w:val="24"/>
               </w:rPr>
-              <w:t xml:space="preserve">3) В списке </w:t>
+              <w:t>3) В</w:t>
+            </w:r>
+            <w:r>
+              <w:rPr>
+                <w:rFonts w:ascii="Times New Roman" w:hAnsi="Times New Roman" w:cs="Times New Roman"/>
+                <w:sz w:val="24"/>
+                <w:szCs w:val="24"/>
+              </w:rPr>
+              <w:t xml:space="preserve"> списке </w:t>
             </w:r>
             <w:proofErr w:type="spellStart"/>
             <w:r>
@@ -3609,16 +3593,25 @@
                 <w:sz w:val="24"/>
                 <w:szCs w:val="24"/>
               </w:rPr>
-              <w:t xml:space="preserve"> выбрать </w:t>
-            </w:r>
-            <w:r>
-              <w:rPr>
-                <w:rFonts w:ascii="Times New Roman" w:hAnsi="Times New Roman" w:cs="Times New Roman"/>
-                <w:sz w:val="24"/>
-                <w:szCs w:val="24"/>
-                <w:highlight w:val="yellow"/>
-              </w:rPr>
-              <w:t>…</w:t>
+              <w:t xml:space="preserve"> выбрать, например Вильнюс – </w:t>
+            </w:r>
+            <w:proofErr w:type="spellStart"/>
+            <w:r>
+              <w:rPr>
+                <w:rFonts w:ascii="Times New Roman" w:hAnsi="Times New Roman" w:cs="Times New Roman"/>
+                <w:sz w:val="24"/>
+                <w:szCs w:val="24"/>
+              </w:rPr>
+              <w:t>Билунд</w:t>
+            </w:r>
+            <w:proofErr w:type="spellEnd"/>
+            <w:r>
+              <w:rPr>
+                <w:rFonts w:ascii="Times New Roman" w:hAnsi="Times New Roman" w:cs="Times New Roman"/>
+                <w:sz w:val="24"/>
+                <w:szCs w:val="24"/>
+              </w:rPr>
+              <w:t xml:space="preserve"> 31.01.</w:t>
             </w:r>
           </w:p>
         </w:tc>
@@ -3649,9 +3642,24 @@
                 <w:rFonts w:ascii="Times New Roman" w:hAnsi="Times New Roman" w:cs="Times New Roman"/>
                 <w:sz w:val="24"/>
                 <w:szCs w:val="24"/>
-                <w:highlight w:val="yellow"/>
-              </w:rPr>
-              <w:t>для ввода данных для покупки</w:t>
+              </w:rPr>
+              <w:t xml:space="preserve">для ввода данных </w:t>
+            </w:r>
+            <w:r>
+              <w:rPr>
+                <w:rFonts w:ascii="Times New Roman" w:hAnsi="Times New Roman" w:cs="Times New Roman"/>
+                <w:sz w:val="24"/>
+                <w:szCs w:val="24"/>
+              </w:rPr>
+              <w:t>клиента с целью осуществления</w:t>
+            </w:r>
+            <w:r>
+              <w:rPr>
+                <w:rFonts w:ascii="Times New Roman" w:hAnsi="Times New Roman" w:cs="Times New Roman"/>
+                <w:sz w:val="24"/>
+                <w:szCs w:val="24"/>
+              </w:rPr>
+              <w:t xml:space="preserve"> покупки</w:t>
             </w:r>
             <w:r>
               <w:rPr>
@@ -3962,8 +3970,10 @@
                 <w:sz w:val="24"/>
                 <w:szCs w:val="24"/>
               </w:rPr>
-              <w:t>Невозможно установить значение больше количества взрослых</w:t>
-            </w:r>
+              <w:t>Значение невозможно установить больше значения взрослых.</w:t>
+            </w:r>
+            <w:bookmarkStart w:id="0" w:name="_GoBack"/>
+            <w:bookmarkEnd w:id="0"/>
           </w:p>
           <w:p>
             <w:pPr>

</xml_diff>

<commit_message>
replace test-case number 10
</commit_message>
<xml_diff>
--- a/test_case/test-cases.docx
+++ b/test_case/test-cases.docx
@@ -18,7 +18,31 @@
           <w:sz w:val="24"/>
           <w:szCs w:val="24"/>
         </w:rPr>
-        <w:t>Тест-кейс №1</w:t>
+        <w:t>Тест</w:t>
+      </w:r>
+      <w:r>
+        <w:rPr>
+          <w:rFonts w:ascii="Times New Roman" w:hAnsi="Times New Roman" w:cs="Times New Roman"/>
+          <w:sz w:val="24"/>
+          <w:szCs w:val="24"/>
+        </w:rPr>
+        <w:t>-</w:t>
+      </w:r>
+      <w:r>
+        <w:rPr>
+          <w:rFonts w:ascii="Times New Roman" w:hAnsi="Times New Roman" w:cs="Times New Roman"/>
+          <w:sz w:val="24"/>
+          <w:szCs w:val="24"/>
+        </w:rPr>
+        <w:t>кейс</w:t>
+      </w:r>
+      <w:r>
+        <w:rPr>
+          <w:rFonts w:ascii="Times New Roman" w:hAnsi="Times New Roman" w:cs="Times New Roman"/>
+          <w:sz w:val="24"/>
+          <w:szCs w:val="24"/>
+        </w:rPr>
+        <w:t xml:space="preserve"> №1</w:t>
       </w:r>
     </w:p>
     <w:p>
@@ -36,13 +60,14 @@
       <w:tblPr>
         <w:tblStyle w:val="a3"/>
         <w:tblW w:w="0" w:type="auto"/>
+        <w:tblInd w:w="-147" w:type="dxa"/>
         <w:tblLook w:val="04A0" w:firstRow="1" w:lastRow="0" w:firstColumn="1" w:lastColumn="0" w:noHBand="0" w:noVBand="1"/>
       </w:tblPr>
       <w:tblGrid>
         <w:gridCol w:w="888"/>
         <w:gridCol w:w="2226"/>
         <w:gridCol w:w="3302"/>
-        <w:gridCol w:w="3402"/>
+        <w:gridCol w:w="3507"/>
       </w:tblGrid>
       <w:tr>
         <w:tc>
@@ -101,7 +126,7 @@
           <w:p>
             <w:pPr>
               <w:ind w:left="170" w:firstLine="5"/>
-              <w:jc w:val="both"/>
+              <w:jc w:val="center"/>
               <w:rPr>
                 <w:rFonts w:ascii="Times New Roman" w:hAnsi="Times New Roman" w:cs="Times New Roman"/>
                 <w:sz w:val="24"/>
@@ -120,13 +145,13 @@
         </w:tc>
         <w:tc>
           <w:tcPr>
-            <w:tcW w:w="3402" w:type="dxa"/>
+            <w:tcW w:w="3507" w:type="dxa"/>
             <w:vAlign w:val="center"/>
           </w:tcPr>
           <w:p>
             <w:pPr>
               <w:ind w:left="176" w:hanging="1"/>
-              <w:jc w:val="both"/>
+              <w:jc w:val="center"/>
               <w:rPr>
                 <w:rFonts w:ascii="Times New Roman" w:hAnsi="Times New Roman" w:cs="Times New Roman"/>
                 <w:sz w:val="24"/>
@@ -204,6 +229,126 @@
               </w:rPr>
               <w:t>Отображение найденных авиабилетов прямым рейсом</w:t>
             </w:r>
+          </w:p>
+        </w:tc>
+        <w:tc>
+          <w:tcPr>
+            <w:tcW w:w="3302" w:type="dxa"/>
+          </w:tcPr>
+          <w:p>
+            <w:pPr>
+              <w:pStyle w:val="a4"/>
+              <w:numPr>
+                <w:ilvl w:val="0"/>
+                <w:numId w:val="1"/>
+              </w:numPr>
+              <w:jc w:val="both"/>
+              <w:rPr>
+                <w:rFonts w:ascii="Times New Roman" w:hAnsi="Times New Roman" w:cs="Times New Roman"/>
+                <w:sz w:val="24"/>
+                <w:szCs w:val="24"/>
+              </w:rPr>
+            </w:pPr>
+            <w:r>
+              <w:rPr>
+                <w:rFonts w:ascii="Times New Roman" w:hAnsi="Times New Roman" w:cs="Times New Roman"/>
+                <w:sz w:val="24"/>
+                <w:szCs w:val="24"/>
+              </w:rPr>
+              <w:t xml:space="preserve">Зайти на сайт </w:t>
+            </w:r>
+            <w:hyperlink r:id="rId6" w:tgtFrame="_blank" w:history="1">
+              <w:r>
+                <w:rPr>
+                  <w:rStyle w:val="a5"/>
+                  <w:rFonts w:ascii="Arial" w:hAnsi="Arial" w:cs="Arial"/>
+                  <w:color w:val="2A5885"/>
+                  <w:sz w:val="20"/>
+                  <w:szCs w:val="20"/>
+                  <w:shd w:val="clear" w:color="auto" w:fill="FFFFFF"/>
+                </w:rPr>
+                <w:t>http://avia-booking.com/</w:t>
+              </w:r>
+            </w:hyperlink>
+            <w:r>
+              <w:t>.</w:t>
+            </w:r>
+          </w:p>
+        </w:tc>
+        <w:tc>
+          <w:tcPr>
+            <w:tcW w:w="3507" w:type="dxa"/>
+          </w:tcPr>
+          <w:p>
+            <w:pPr>
+              <w:pStyle w:val="a4"/>
+              <w:numPr>
+                <w:ilvl w:val="0"/>
+                <w:numId w:val="2"/>
+              </w:numPr>
+              <w:ind w:left="176" w:hanging="1"/>
+              <w:jc w:val="both"/>
+              <w:rPr>
+                <w:rFonts w:ascii="Times New Roman" w:hAnsi="Times New Roman" w:cs="Times New Roman"/>
+                <w:sz w:val="24"/>
+                <w:szCs w:val="24"/>
+              </w:rPr>
+            </w:pPr>
+            <w:r>
+              <w:rPr>
+                <w:rFonts w:ascii="Times New Roman" w:hAnsi="Times New Roman" w:cs="Times New Roman"/>
+                <w:sz w:val="24"/>
+                <w:szCs w:val="24"/>
+              </w:rPr>
+              <w:t>Открыт сайт на главной станице с формой для поиска авиабилетов</w:t>
+            </w:r>
+            <w:r>
+              <w:rPr>
+                <w:rFonts w:ascii="Times New Roman" w:hAnsi="Times New Roman" w:cs="Times New Roman"/>
+                <w:sz w:val="24"/>
+                <w:szCs w:val="24"/>
+              </w:rPr>
+              <w:t>.</w:t>
+            </w:r>
+          </w:p>
+        </w:tc>
+      </w:tr>
+      <w:tr>
+        <w:trPr>
+          <w:trHeight w:val="2162"/>
+        </w:trPr>
+        <w:tc>
+          <w:tcPr>
+            <w:tcW w:w="888" w:type="dxa"/>
+            <w:vMerge/>
+            <w:vAlign w:val="center"/>
+          </w:tcPr>
+          <w:p>
+            <w:pPr>
+              <w:jc w:val="center"/>
+              <w:rPr>
+                <w:rFonts w:ascii="Times New Roman" w:hAnsi="Times New Roman" w:cs="Times New Roman"/>
+                <w:sz w:val="24"/>
+                <w:szCs w:val="24"/>
+              </w:rPr>
+            </w:pPr>
+          </w:p>
+        </w:tc>
+        <w:tc>
+          <w:tcPr>
+            <w:tcW w:w="2226" w:type="dxa"/>
+            <w:vMerge/>
+            <w:vAlign w:val="center"/>
+          </w:tcPr>
+          <w:p>
+            <w:pPr>
+              <w:jc w:val="center"/>
+              <w:rPr>
+                <w:rFonts w:ascii="Times New Roman" w:hAnsi="Times New Roman" w:cs="Times New Roman"/>
+                <w:sz w:val="24"/>
+                <w:szCs w:val="24"/>
+              </w:rPr>
+            </w:pPr>
           </w:p>
         </w:tc>
         <w:tc>
@@ -231,22 +376,86 @@
                 <w:sz w:val="24"/>
                 <w:szCs w:val="24"/>
               </w:rPr>
-              <w:t xml:space="preserve">Зайти на сайт </w:t>
-            </w:r>
-            <w:hyperlink r:id="rId5" w:history="1">
-              <w:r>
-                <w:rPr>
-                  <w:rStyle w:val="a5"/>
-                  <w:rFonts w:ascii="Times New Roman" w:hAnsi="Times New Roman" w:cs="Times New Roman"/>
-                  <w:sz w:val="24"/>
-                  <w:szCs w:val="24"/>
-                </w:rPr>
-                <w:t>http://aviabilet.by</w:t>
-              </w:r>
-            </w:hyperlink>
-            <w:r>
-              <w:rPr>
-                <w:rStyle w:val="a5"/>
+              <w:t xml:space="preserve">Заполнить форму данными, </w:t>
+            </w:r>
+            <w:proofErr w:type="gramStart"/>
+            <w:r>
+              <w:rPr>
+                <w:rFonts w:ascii="Times New Roman" w:hAnsi="Times New Roman" w:cs="Times New Roman"/>
+                <w:sz w:val="24"/>
+                <w:szCs w:val="24"/>
+              </w:rPr>
+              <w:t>например</w:t>
+            </w:r>
+            <w:proofErr w:type="gramEnd"/>
+            <w:r>
+              <w:rPr>
+                <w:rFonts w:ascii="Times New Roman" w:hAnsi="Times New Roman" w:cs="Times New Roman"/>
+                <w:sz w:val="24"/>
+                <w:szCs w:val="24"/>
+              </w:rPr>
+              <w:t xml:space="preserve"> </w:t>
+            </w:r>
+            <w:r>
+              <w:rPr>
+                <w:rFonts w:ascii="Times New Roman" w:hAnsi="Times New Roman" w:cs="Times New Roman"/>
+                <w:sz w:val="24"/>
+                <w:szCs w:val="24"/>
+              </w:rPr>
+              <w:t>откуда – Минск, Беларусь (</w:t>
+            </w:r>
+            <w:r>
+              <w:rPr>
+                <w:rFonts w:ascii="Times New Roman" w:hAnsi="Times New Roman" w:cs="Times New Roman"/>
+                <w:sz w:val="24"/>
+                <w:szCs w:val="24"/>
+                <w:lang w:val="en-US"/>
+              </w:rPr>
+              <w:t>MSQ</w:t>
+            </w:r>
+            <w:r>
+              <w:rPr>
+                <w:rFonts w:ascii="Times New Roman" w:hAnsi="Times New Roman" w:cs="Times New Roman"/>
+                <w:sz w:val="24"/>
+                <w:szCs w:val="24"/>
+              </w:rPr>
+              <w:t>), куда – Париж, Франция (</w:t>
+            </w:r>
+            <w:r>
+              <w:rPr>
+                <w:rFonts w:ascii="Times New Roman" w:hAnsi="Times New Roman" w:cs="Times New Roman"/>
+                <w:sz w:val="24"/>
+                <w:szCs w:val="24"/>
+                <w:lang w:val="en-US"/>
+              </w:rPr>
+              <w:t>PAR</w:t>
+            </w:r>
+            <w:r>
+              <w:rPr>
+                <w:rFonts w:ascii="Times New Roman" w:hAnsi="Times New Roman" w:cs="Times New Roman"/>
+                <w:sz w:val="24"/>
+                <w:szCs w:val="24"/>
+              </w:rPr>
+              <w:t>), дата отправления – 08.01.2019</w:t>
+            </w:r>
+            <w:r>
+              <w:rPr>
+                <w:rFonts w:ascii="Times New Roman" w:hAnsi="Times New Roman" w:cs="Times New Roman"/>
+                <w:sz w:val="24"/>
+                <w:szCs w:val="24"/>
+              </w:rPr>
+              <w:t>, дата возвращения – 10.01.2019</w:t>
+            </w:r>
+            <w:r>
+              <w:rPr>
+                <w:rFonts w:ascii="Times New Roman" w:hAnsi="Times New Roman" w:cs="Times New Roman"/>
+                <w:sz w:val="24"/>
+                <w:szCs w:val="24"/>
+              </w:rPr>
+              <w:t>. Нажать кнопку поиск</w:t>
+            </w:r>
+            <w:r>
+              <w:rPr>
                 <w:rFonts w:ascii="Times New Roman" w:hAnsi="Times New Roman" w:cs="Times New Roman"/>
                 <w:sz w:val="24"/>
                 <w:szCs w:val="24"/>
@@ -257,7 +466,7 @@
         </w:tc>
         <w:tc>
           <w:tcPr>
-            <w:tcW w:w="3402" w:type="dxa"/>
+            <w:tcW w:w="3507" w:type="dxa"/>
           </w:tcPr>
           <w:p>
             <w:pPr>
@@ -280,153 +489,6 @@
                 <w:sz w:val="24"/>
                 <w:szCs w:val="24"/>
               </w:rPr>
-              <w:t>Открыт сайт на главной станице с формой для поиска авиабилетов</w:t>
-            </w:r>
-            <w:r>
-              <w:rPr>
-                <w:rFonts w:ascii="Times New Roman" w:hAnsi="Times New Roman" w:cs="Times New Roman"/>
-                <w:sz w:val="24"/>
-                <w:szCs w:val="24"/>
-              </w:rPr>
-              <w:t>.</w:t>
-            </w:r>
-          </w:p>
-        </w:tc>
-      </w:tr>
-      <w:tr>
-        <w:trPr>
-          <w:trHeight w:val="2162"/>
-        </w:trPr>
-        <w:tc>
-          <w:tcPr>
-            <w:tcW w:w="888" w:type="dxa"/>
-            <w:vMerge/>
-            <w:vAlign w:val="center"/>
-          </w:tcPr>
-          <w:p>
-            <w:pPr>
-              <w:jc w:val="center"/>
-              <w:rPr>
-                <w:rFonts w:ascii="Times New Roman" w:hAnsi="Times New Roman" w:cs="Times New Roman"/>
-                <w:sz w:val="24"/>
-                <w:szCs w:val="24"/>
-              </w:rPr>
-            </w:pPr>
-          </w:p>
-        </w:tc>
-        <w:tc>
-          <w:tcPr>
-            <w:tcW w:w="2226" w:type="dxa"/>
-            <w:vMerge/>
-            <w:vAlign w:val="center"/>
-          </w:tcPr>
-          <w:p>
-            <w:pPr>
-              <w:jc w:val="center"/>
-              <w:rPr>
-                <w:rFonts w:ascii="Times New Roman" w:hAnsi="Times New Roman" w:cs="Times New Roman"/>
-                <w:sz w:val="24"/>
-                <w:szCs w:val="24"/>
-              </w:rPr>
-            </w:pPr>
-          </w:p>
-        </w:tc>
-        <w:tc>
-          <w:tcPr>
-            <w:tcW w:w="3302" w:type="dxa"/>
-          </w:tcPr>
-          <w:p>
-            <w:pPr>
-              <w:pStyle w:val="a4"/>
-              <w:numPr>
-                <w:ilvl w:val="0"/>
-                <w:numId w:val="1"/>
-              </w:numPr>
-              <w:ind w:left="170" w:firstLine="5"/>
-              <w:jc w:val="both"/>
-              <w:rPr>
-                <w:rFonts w:ascii="Times New Roman" w:hAnsi="Times New Roman" w:cs="Times New Roman"/>
-                <w:sz w:val="24"/>
-                <w:szCs w:val="24"/>
-              </w:rPr>
-            </w:pPr>
-            <w:r>
-              <w:rPr>
-                <w:rFonts w:ascii="Times New Roman" w:hAnsi="Times New Roman" w:cs="Times New Roman"/>
-                <w:sz w:val="24"/>
-                <w:szCs w:val="24"/>
-              </w:rPr>
-              <w:t>Заполнить форму данными (откуда – Минск, Беларусь (</w:t>
-            </w:r>
-            <w:r>
-              <w:rPr>
-                <w:rFonts w:ascii="Times New Roman" w:hAnsi="Times New Roman" w:cs="Times New Roman"/>
-                <w:sz w:val="24"/>
-                <w:szCs w:val="24"/>
-                <w:lang w:val="en-US"/>
-              </w:rPr>
-              <w:t>MSQ</w:t>
-            </w:r>
-            <w:r>
-              <w:rPr>
-                <w:rFonts w:ascii="Times New Roman" w:hAnsi="Times New Roman" w:cs="Times New Roman"/>
-                <w:sz w:val="24"/>
-                <w:szCs w:val="24"/>
-              </w:rPr>
-              <w:t>), куда – Париж, Франция (</w:t>
-            </w:r>
-            <w:r>
-              <w:rPr>
-                <w:rFonts w:ascii="Times New Roman" w:hAnsi="Times New Roman" w:cs="Times New Roman"/>
-                <w:sz w:val="24"/>
-                <w:szCs w:val="24"/>
-                <w:lang w:val="en-US"/>
-              </w:rPr>
-              <w:t>PAR</w:t>
-            </w:r>
-            <w:r>
-              <w:rPr>
-                <w:rFonts w:ascii="Times New Roman" w:hAnsi="Times New Roman" w:cs="Times New Roman"/>
-                <w:sz w:val="24"/>
-                <w:szCs w:val="24"/>
-              </w:rPr>
-              <w:t>), дата отправления – 08.01.2019, дата возвращения – 10.01.2019). Нажать кнопку поиск</w:t>
-            </w:r>
-            <w:r>
-              <w:rPr>
-                <w:rFonts w:ascii="Times New Roman" w:hAnsi="Times New Roman" w:cs="Times New Roman"/>
-                <w:sz w:val="24"/>
-                <w:szCs w:val="24"/>
-              </w:rPr>
-              <w:t>.</w:t>
-            </w:r>
-          </w:p>
-        </w:tc>
-        <w:tc>
-          <w:tcPr>
-            <w:tcW w:w="3402" w:type="dxa"/>
-          </w:tcPr>
-          <w:p>
-            <w:pPr>
-              <w:pStyle w:val="a4"/>
-              <w:numPr>
-                <w:ilvl w:val="0"/>
-                <w:numId w:val="2"/>
-              </w:numPr>
-              <w:ind w:left="176" w:hanging="1"/>
-              <w:jc w:val="both"/>
-              <w:rPr>
-                <w:rFonts w:ascii="Times New Roman" w:hAnsi="Times New Roman" w:cs="Times New Roman"/>
-                <w:sz w:val="24"/>
-                <w:szCs w:val="24"/>
-              </w:rPr>
-            </w:pPr>
-            <w:r>
-              <w:rPr>
-                <w:rFonts w:ascii="Times New Roman" w:hAnsi="Times New Roman" w:cs="Times New Roman"/>
-                <w:sz w:val="24"/>
-                <w:szCs w:val="24"/>
-              </w:rPr>
               <w:t>Переход на страницу с отображением результата поиска</w:t>
             </w:r>
             <w:r>
@@ -517,7 +579,7 @@
         </w:tc>
         <w:tc>
           <w:tcPr>
-            <w:tcW w:w="3402" w:type="dxa"/>
+            <w:tcW w:w="3507" w:type="dxa"/>
           </w:tcPr>
           <w:p>
             <w:pPr>
@@ -611,7 +673,15 @@
                 <w:sz w:val="24"/>
                 <w:szCs w:val="24"/>
               </w:rPr>
-              <w:t>Автоматическая запись города в поле "Куда" в соответствии с выбранным направлением</w:t>
+              <w:t>Осуществление поиска авиабилетов</w:t>
+            </w:r>
+            <w:r>
+              <w:rPr>
+                <w:rFonts w:ascii="Times New Roman" w:hAnsi="Times New Roman" w:cs="Times New Roman"/>
+                <w:sz w:val="24"/>
+                <w:szCs w:val="24"/>
+              </w:rPr>
+              <w:t xml:space="preserve"> в соответствии с выбранным типом багажа</w:t>
             </w:r>
           </w:p>
         </w:tc>
@@ -626,7 +696,7 @@
                 <w:ilvl w:val="0"/>
                 <w:numId w:val="4"/>
               </w:numPr>
-              <w:ind w:left="170" w:firstLine="5"/>
+              <w:ind w:left="187" w:firstLine="0"/>
               <w:jc w:val="both"/>
               <w:rPr>
                 <w:rFonts w:ascii="Times New Roman" w:hAnsi="Times New Roman" w:cs="Times New Roman"/>
@@ -642,31 +712,27 @@
               </w:rPr>
               <w:t xml:space="preserve">Зайти на сайт </w:t>
             </w:r>
-            <w:hyperlink r:id="rId6" w:history="1">
+            <w:hyperlink r:id="rId7" w:tgtFrame="_blank" w:history="1">
               <w:r>
                 <w:rPr>
                   <w:rStyle w:val="a5"/>
-                  <w:rFonts w:ascii="Times New Roman" w:hAnsi="Times New Roman" w:cs="Times New Roman"/>
-                  <w:sz w:val="24"/>
-                  <w:szCs w:val="24"/>
+                  <w:rFonts w:ascii="Arial" w:hAnsi="Arial" w:cs="Arial"/>
+                  <w:color w:val="2A5885"/>
+                  <w:sz w:val="20"/>
+                  <w:szCs w:val="20"/>
+                  <w:shd w:val="clear" w:color="auto" w:fill="FFFFFF"/>
                 </w:rPr>
-                <w:t>http://aviabilet.by</w:t>
+                <w:t>http://avia-booking.com/</w:t>
               </w:r>
             </w:hyperlink>
             <w:r>
-              <w:rPr>
-                <w:rStyle w:val="a5"/>
-                <w:rFonts w:ascii="Times New Roman" w:hAnsi="Times New Roman" w:cs="Times New Roman"/>
-                <w:sz w:val="24"/>
-                <w:szCs w:val="24"/>
-              </w:rPr>
               <w:t>.</w:t>
             </w:r>
           </w:p>
         </w:tc>
         <w:tc>
           <w:tcPr>
-            <w:tcW w:w="3402" w:type="dxa"/>
+            <w:tcW w:w="3507" w:type="dxa"/>
           </w:tcPr>
           <w:p>
             <w:pPr>
@@ -751,21 +817,97 @@
                 <w:ilvl w:val="0"/>
                 <w:numId w:val="5"/>
               </w:numPr>
-              <w:ind w:left="170" w:firstLine="5"/>
-              <w:jc w:val="both"/>
-              <w:rPr>
-                <w:rFonts w:ascii="Times New Roman" w:hAnsi="Times New Roman" w:cs="Times New Roman"/>
-                <w:sz w:val="24"/>
-                <w:szCs w:val="24"/>
-              </w:rPr>
-            </w:pPr>
-            <w:r>
-              <w:rPr>
-                <w:rFonts w:ascii="Times New Roman" w:hAnsi="Times New Roman" w:cs="Times New Roman"/>
-                <w:sz w:val="24"/>
-                <w:szCs w:val="24"/>
-              </w:rPr>
-              <w:t>Выбрать в меню вкладку «Направление». В выпадающем списке выбрать «Москва»</w:t>
+              <w:ind w:left="187" w:firstLine="0"/>
+              <w:jc w:val="both"/>
+              <w:rPr>
+                <w:rFonts w:ascii="Times New Roman" w:hAnsi="Times New Roman" w:cs="Times New Roman"/>
+                <w:sz w:val="24"/>
+                <w:szCs w:val="24"/>
+              </w:rPr>
+            </w:pPr>
+            <w:r>
+              <w:rPr>
+                <w:rFonts w:ascii="Times New Roman" w:hAnsi="Times New Roman" w:cs="Times New Roman"/>
+                <w:sz w:val="24"/>
+                <w:szCs w:val="24"/>
+              </w:rPr>
+              <w:t xml:space="preserve">Заполнить форму данными, </w:t>
+            </w:r>
+            <w:proofErr w:type="gramStart"/>
+            <w:r>
+              <w:rPr>
+                <w:rFonts w:ascii="Times New Roman" w:hAnsi="Times New Roman" w:cs="Times New Roman"/>
+                <w:sz w:val="24"/>
+                <w:szCs w:val="24"/>
+              </w:rPr>
+              <w:t>например</w:t>
+            </w:r>
+            <w:proofErr w:type="gramEnd"/>
+            <w:r>
+              <w:rPr>
+                <w:rFonts w:ascii="Times New Roman" w:hAnsi="Times New Roman" w:cs="Times New Roman"/>
+                <w:sz w:val="24"/>
+                <w:szCs w:val="24"/>
+              </w:rPr>
+              <w:t xml:space="preserve"> </w:t>
+            </w:r>
+            <w:r>
+              <w:rPr>
+                <w:rFonts w:ascii="Times New Roman" w:hAnsi="Times New Roman" w:cs="Times New Roman"/>
+                <w:sz w:val="24"/>
+                <w:szCs w:val="24"/>
+              </w:rPr>
+              <w:t>откуда – Минск, Беларусь (</w:t>
+            </w:r>
+            <w:r>
+              <w:rPr>
+                <w:rFonts w:ascii="Times New Roman" w:hAnsi="Times New Roman" w:cs="Times New Roman"/>
+                <w:sz w:val="24"/>
+                <w:szCs w:val="24"/>
+                <w:lang w:val="en-US"/>
+              </w:rPr>
+              <w:t>MSQ</w:t>
+            </w:r>
+            <w:r>
+              <w:rPr>
+                <w:rFonts w:ascii="Times New Roman" w:hAnsi="Times New Roman" w:cs="Times New Roman"/>
+                <w:sz w:val="24"/>
+                <w:szCs w:val="24"/>
+              </w:rPr>
+              <w:t>), куда – Париж, Франция (</w:t>
+            </w:r>
+            <w:r>
+              <w:rPr>
+                <w:rFonts w:ascii="Times New Roman" w:hAnsi="Times New Roman" w:cs="Times New Roman"/>
+                <w:sz w:val="24"/>
+                <w:szCs w:val="24"/>
+                <w:lang w:val="en-US"/>
+              </w:rPr>
+              <w:t>PAR</w:t>
+            </w:r>
+            <w:r>
+              <w:rPr>
+                <w:rFonts w:ascii="Times New Roman" w:hAnsi="Times New Roman" w:cs="Times New Roman"/>
+                <w:sz w:val="24"/>
+                <w:szCs w:val="24"/>
+              </w:rPr>
+              <w:t>), дата отправления – 08.01.2019</w:t>
+            </w:r>
+            <w:r>
+              <w:rPr>
+                <w:rFonts w:ascii="Times New Roman" w:hAnsi="Times New Roman" w:cs="Times New Roman"/>
+                <w:sz w:val="24"/>
+                <w:szCs w:val="24"/>
+              </w:rPr>
+              <w:t>, дата возвращения – 10.01.2019</w:t>
+            </w:r>
+            <w:r>
+              <w:rPr>
+                <w:rFonts w:ascii="Times New Roman" w:hAnsi="Times New Roman" w:cs="Times New Roman"/>
+                <w:sz w:val="24"/>
+                <w:szCs w:val="24"/>
+              </w:rPr>
+              <w:t>. Нажать кнопку поиск</w:t>
             </w:r>
             <w:r>
               <w:rPr>
@@ -779,64 +921,41 @@
         </w:tc>
         <w:tc>
           <w:tcPr>
-            <w:tcW w:w="3402" w:type="dxa"/>
-          </w:tcPr>
-          <w:p>
-            <w:pPr>
-              <w:ind w:left="176" w:hanging="1"/>
-              <w:jc w:val="both"/>
-              <w:rPr>
-                <w:rFonts w:ascii="Times New Roman" w:hAnsi="Times New Roman" w:cs="Times New Roman"/>
-                <w:sz w:val="24"/>
-                <w:szCs w:val="24"/>
-              </w:rPr>
-            </w:pPr>
-            <w:r>
-              <w:rPr>
-                <w:rFonts w:ascii="Times New Roman" w:hAnsi="Times New Roman" w:cs="Times New Roman"/>
-                <w:sz w:val="24"/>
-                <w:szCs w:val="24"/>
-              </w:rPr>
-              <w:t>2)  Переход на страницу с формой для заполнения данными, где в поле «Куда» указан аэропорт (</w:t>
-            </w:r>
-            <w:r>
-              <w:rPr>
-                <w:rFonts w:ascii="Times New Roman" w:hAnsi="Times New Roman" w:cs="Times New Roman"/>
-                <w:sz w:val="24"/>
-                <w:szCs w:val="24"/>
-              </w:rPr>
-              <w:t>Москва, Россия (MOW)</w:t>
-            </w:r>
-            <w:r>
-              <w:rPr>
-                <w:rFonts w:ascii="Times New Roman" w:hAnsi="Times New Roman" w:cs="Times New Roman"/>
-                <w:sz w:val="24"/>
-                <w:szCs w:val="24"/>
-              </w:rPr>
-              <w:t>)</w:t>
-            </w:r>
-            <w:r>
-              <w:rPr>
-                <w:rFonts w:ascii="Times New Roman" w:hAnsi="Times New Roman" w:cs="Times New Roman"/>
-                <w:sz w:val="24"/>
-                <w:szCs w:val="24"/>
-              </w:rPr>
-              <w:t xml:space="preserve"> </w:t>
-            </w:r>
-            <w:r>
-              <w:rPr>
-                <w:rFonts w:ascii="Times New Roman" w:hAnsi="Times New Roman" w:cs="Times New Roman"/>
-                <w:sz w:val="24"/>
-                <w:szCs w:val="24"/>
-              </w:rPr>
-              <w:t>.</w:t>
+            <w:tcW w:w="3507" w:type="dxa"/>
+          </w:tcPr>
+          <w:p>
+            <w:pPr>
+              <w:pStyle w:val="a4"/>
+              <w:ind w:left="139"/>
+              <w:jc w:val="both"/>
+              <w:rPr>
+                <w:rFonts w:ascii="Times New Roman" w:hAnsi="Times New Roman" w:cs="Times New Roman"/>
+                <w:sz w:val="24"/>
+                <w:szCs w:val="24"/>
+              </w:rPr>
+            </w:pPr>
+            <w:r>
+              <w:rPr>
+                <w:rFonts w:ascii="Times New Roman" w:hAnsi="Times New Roman" w:cs="Times New Roman"/>
+                <w:sz w:val="24"/>
+                <w:szCs w:val="24"/>
+              </w:rPr>
+              <w:t xml:space="preserve">2) </w:t>
+            </w:r>
+            <w:r>
+              <w:rPr>
+                <w:rFonts w:ascii="Times New Roman" w:hAnsi="Times New Roman" w:cs="Times New Roman"/>
+                <w:sz w:val="24"/>
+                <w:szCs w:val="24"/>
+              </w:rPr>
+              <w:t>Переход на страницу с отображением результата поиска.</w:t>
             </w:r>
           </w:p>
         </w:tc>
       </w:tr>
       <w:tr>
         <w:trPr>
-          <w:trHeight w:val="1131"/>
+          <w:trHeight w:val="887"/>
         </w:trPr>
         <w:tc>
           <w:tcPr>
@@ -878,86 +997,43 @@
           </w:tcPr>
           <w:p>
             <w:pPr>
-              <w:ind w:left="170" w:firstLine="5"/>
-              <w:jc w:val="both"/>
-              <w:rPr>
-                <w:rFonts w:ascii="Times New Roman" w:hAnsi="Times New Roman" w:cs="Times New Roman"/>
-                <w:sz w:val="24"/>
-                <w:szCs w:val="24"/>
-              </w:rPr>
-            </w:pPr>
-            <w:r>
-              <w:rPr>
-                <w:rFonts w:ascii="Times New Roman" w:hAnsi="Times New Roman" w:cs="Times New Roman"/>
-                <w:sz w:val="24"/>
-                <w:szCs w:val="24"/>
-              </w:rPr>
-              <w:t>3) Заполнить форму данными (</w:t>
-            </w:r>
-            <w:r>
-              <w:rPr>
-                <w:rFonts w:ascii="Times New Roman" w:hAnsi="Times New Roman" w:cs="Times New Roman"/>
-                <w:sz w:val="24"/>
-                <w:szCs w:val="24"/>
-              </w:rPr>
-              <w:t>откуда – Минск, Беларусь (</w:t>
-            </w:r>
-            <w:r>
-              <w:rPr>
-                <w:rFonts w:ascii="Times New Roman" w:hAnsi="Times New Roman" w:cs="Times New Roman"/>
-                <w:sz w:val="24"/>
-                <w:szCs w:val="24"/>
-                <w:lang w:val="en-US"/>
-              </w:rPr>
-              <w:t>MSQ</w:t>
-            </w:r>
-            <w:proofErr w:type="gramStart"/>
-            <w:r>
-              <w:rPr>
-                <w:rFonts w:ascii="Times New Roman" w:hAnsi="Times New Roman" w:cs="Times New Roman"/>
-                <w:sz w:val="24"/>
-                <w:szCs w:val="24"/>
-              </w:rPr>
-              <w:t>),  дата</w:t>
-            </w:r>
-            <w:proofErr w:type="gramEnd"/>
-            <w:r>
-              <w:rPr>
-                <w:rFonts w:ascii="Times New Roman" w:hAnsi="Times New Roman" w:cs="Times New Roman"/>
-                <w:sz w:val="24"/>
-                <w:szCs w:val="24"/>
-              </w:rPr>
-              <w:t xml:space="preserve"> отправления – 08.01.2019, флаг установлен в «туда и обратно»</w:t>
-            </w:r>
-            <w:r>
-              <w:rPr>
-                <w:rFonts w:ascii="Times New Roman" w:hAnsi="Times New Roman" w:cs="Times New Roman"/>
-                <w:sz w:val="24"/>
-                <w:szCs w:val="24"/>
-              </w:rPr>
-              <w:t>)</w:t>
-            </w:r>
-            <w:r>
-              <w:rPr>
-                <w:rFonts w:ascii="Times New Roman" w:hAnsi="Times New Roman" w:cs="Times New Roman"/>
-                <w:sz w:val="24"/>
-                <w:szCs w:val="24"/>
-              </w:rPr>
-              <w:t>. Нажать кнопку поиск</w:t>
-            </w:r>
-            <w:r>
-              <w:rPr>
-                <w:rFonts w:ascii="Times New Roman" w:hAnsi="Times New Roman" w:cs="Times New Roman"/>
-                <w:sz w:val="24"/>
-                <w:szCs w:val="24"/>
-              </w:rPr>
-              <w:t>.</w:t>
-            </w:r>
-          </w:p>
-        </w:tc>
-        <w:tc>
-          <w:tcPr>
-            <w:tcW w:w="3402" w:type="dxa"/>
+              <w:ind w:left="187"/>
+              <w:jc w:val="both"/>
+              <w:rPr>
+                <w:rFonts w:ascii="Times New Roman" w:hAnsi="Times New Roman" w:cs="Times New Roman"/>
+                <w:sz w:val="24"/>
+                <w:szCs w:val="24"/>
+              </w:rPr>
+            </w:pPr>
+            <w:r>
+              <w:rPr>
+                <w:rFonts w:ascii="Times New Roman" w:hAnsi="Times New Roman" w:cs="Times New Roman"/>
+                <w:sz w:val="24"/>
+                <w:szCs w:val="24"/>
+              </w:rPr>
+              <w:t>3)</w:t>
+            </w:r>
+            <w:r>
+              <w:rPr>
+                <w:rFonts w:ascii="Times New Roman" w:hAnsi="Times New Roman" w:cs="Times New Roman"/>
+                <w:sz w:val="24"/>
+                <w:szCs w:val="24"/>
+              </w:rPr>
+              <w:t xml:space="preserve"> </w:t>
+            </w:r>
+            <w:r>
+              <w:rPr>
+                <w:rFonts w:ascii="Times New Roman" w:hAnsi="Times New Roman" w:cs="Times New Roman"/>
+                <w:sz w:val="24"/>
+                <w:szCs w:val="24"/>
+              </w:rPr>
+              <w:t>Установить флаг в «багаж и ручная кладь».</w:t>
+            </w:r>
+          </w:p>
+        </w:tc>
+        <w:tc>
+          <w:tcPr>
+            <w:tcW w:w="3507" w:type="dxa"/>
           </w:tcPr>
           <w:p>
             <w:pPr>
@@ -975,15 +1051,7 @@
                 <w:sz w:val="24"/>
                 <w:szCs w:val="24"/>
               </w:rPr>
-              <w:t>3) Отображаются авиабилеты с указанными данными, которые были введены форме</w:t>
-            </w:r>
-            <w:r>
-              <w:rPr>
-                <w:rFonts w:ascii="Times New Roman" w:hAnsi="Times New Roman" w:cs="Times New Roman"/>
-                <w:sz w:val="24"/>
-                <w:szCs w:val="24"/>
-              </w:rPr>
-              <w:t>.</w:t>
+              <w:t>3) Отображение авиабилетов в соответствии с выбранным типом багажом.</w:t>
             </w:r>
           </w:p>
         </w:tc>
@@ -1072,31 +1140,27 @@
               </w:rPr>
               <w:t xml:space="preserve">1) Зайти на сайт </w:t>
             </w:r>
-            <w:hyperlink r:id="rId7" w:history="1">
+            <w:hyperlink r:id="rId8" w:tgtFrame="_blank" w:history="1">
               <w:r>
                 <w:rPr>
                   <w:rStyle w:val="a5"/>
-                  <w:rFonts w:ascii="Times New Roman" w:hAnsi="Times New Roman" w:cs="Times New Roman"/>
-                  <w:sz w:val="24"/>
-                  <w:szCs w:val="24"/>
+                  <w:rFonts w:ascii="Arial" w:hAnsi="Arial" w:cs="Arial"/>
+                  <w:color w:val="2A5885"/>
+                  <w:sz w:val="20"/>
+                  <w:szCs w:val="20"/>
+                  <w:shd w:val="clear" w:color="auto" w:fill="FFFFFF"/>
                 </w:rPr>
-                <w:t>http://aviabilet.by</w:t>
+                <w:t>http://avia-booking.com/</w:t>
               </w:r>
             </w:hyperlink>
             <w:r>
-              <w:rPr>
-                <w:rStyle w:val="a5"/>
-                <w:rFonts w:ascii="Times New Roman" w:hAnsi="Times New Roman" w:cs="Times New Roman"/>
-                <w:sz w:val="24"/>
-                <w:szCs w:val="24"/>
-              </w:rPr>
               <w:t>.</w:t>
             </w:r>
           </w:p>
         </w:tc>
         <w:tc>
           <w:tcPr>
-            <w:tcW w:w="3402" w:type="dxa"/>
+            <w:tcW w:w="3507" w:type="dxa"/>
           </w:tcPr>
           <w:p>
             <w:pPr>
@@ -1185,7 +1249,33 @@
                 <w:sz w:val="24"/>
                 <w:szCs w:val="24"/>
               </w:rPr>
-              <w:t>2) Заполнить форму данными (откуда – Минск, Беларусь (</w:t>
+              <w:t>2) Заполнить форму данными</w:t>
+            </w:r>
+            <w:r>
+              <w:rPr>
+                <w:rFonts w:ascii="Times New Roman" w:hAnsi="Times New Roman" w:cs="Times New Roman"/>
+                <w:sz w:val="24"/>
+                <w:szCs w:val="24"/>
+              </w:rPr>
+              <w:t xml:space="preserve">, </w:t>
+            </w:r>
+            <w:proofErr w:type="gramStart"/>
+            <w:r>
+              <w:rPr>
+                <w:rFonts w:ascii="Times New Roman" w:hAnsi="Times New Roman" w:cs="Times New Roman"/>
+                <w:sz w:val="24"/>
+                <w:szCs w:val="24"/>
+              </w:rPr>
+              <w:t>например</w:t>
+            </w:r>
+            <w:proofErr w:type="gramEnd"/>
+            <w:r>
+              <w:rPr>
+                <w:rFonts w:ascii="Times New Roman" w:hAnsi="Times New Roman" w:cs="Times New Roman"/>
+                <w:sz w:val="24"/>
+                <w:szCs w:val="24"/>
+              </w:rPr>
+              <w:t xml:space="preserve"> откуда – Минск, Беларусь (</w:t>
             </w:r>
             <w:r>
               <w:rPr>
@@ -1219,7 +1309,23 @@
                 <w:sz w:val="24"/>
                 <w:szCs w:val="24"/>
               </w:rPr>
-              <w:t>), дата отправления – 08.01.2019, флаг установлен в «туда и обратно»). Нажать кнопку поиск</w:t>
+              <w:t>), дата отправления – 08.01.2019, фла</w:t>
+            </w:r>
+            <w:r>
+              <w:rPr>
+                <w:rFonts w:ascii="Times New Roman" w:hAnsi="Times New Roman" w:cs="Times New Roman"/>
+                <w:sz w:val="24"/>
+                <w:szCs w:val="24"/>
+              </w:rPr>
+              <w:t>г установлен в «туда и обратно»</w:t>
+            </w:r>
+            <w:r>
+              <w:rPr>
+                <w:rFonts w:ascii="Times New Roman" w:hAnsi="Times New Roman" w:cs="Times New Roman"/>
+                <w:sz w:val="24"/>
+                <w:szCs w:val="24"/>
+              </w:rPr>
+              <w:t>. Нажать кнопку поиск</w:t>
             </w:r>
             <w:r>
               <w:rPr>
@@ -1233,7 +1339,7 @@
         </w:tc>
         <w:tc>
           <w:tcPr>
-            <w:tcW w:w="3402" w:type="dxa"/>
+            <w:tcW w:w="3507" w:type="dxa"/>
           </w:tcPr>
           <w:p>
             <w:pPr>
@@ -1251,7 +1357,15 @@
                 <w:sz w:val="24"/>
                 <w:szCs w:val="24"/>
               </w:rPr>
-              <w:t>2) Появление формы с текстом о невозможности осуществить поиск в связи с неуказанной датой возвращения.</w:t>
+              <w:t xml:space="preserve">2) </w:t>
+            </w:r>
+            <w:r>
+              <w:rPr>
+                <w:rFonts w:ascii="Times New Roman" w:hAnsi="Times New Roman" w:cs="Times New Roman"/>
+                <w:sz w:val="24"/>
+                <w:szCs w:val="24"/>
+              </w:rPr>
+              <w:t>Автоматическое заполнение поля даты в обратном направлении.</w:t>
             </w:r>
           </w:p>
         </w:tc>
@@ -1340,31 +1454,27 @@
               </w:rPr>
               <w:t xml:space="preserve">1) Зайти на сайт </w:t>
             </w:r>
-            <w:hyperlink r:id="rId8" w:history="1">
+            <w:hyperlink r:id="rId9" w:tgtFrame="_blank" w:history="1">
               <w:r>
                 <w:rPr>
                   <w:rStyle w:val="a5"/>
-                  <w:rFonts w:ascii="Times New Roman" w:hAnsi="Times New Roman" w:cs="Times New Roman"/>
-                  <w:sz w:val="24"/>
-                  <w:szCs w:val="24"/>
+                  <w:rFonts w:ascii="Arial" w:hAnsi="Arial" w:cs="Arial"/>
+                  <w:color w:val="2A5885"/>
+                  <w:sz w:val="20"/>
+                  <w:szCs w:val="20"/>
+                  <w:shd w:val="clear" w:color="auto" w:fill="FFFFFF"/>
                 </w:rPr>
-                <w:t>http://aviabilet.by</w:t>
+                <w:t>http://avia-booking.com/</w:t>
               </w:r>
             </w:hyperlink>
             <w:r>
-              <w:rPr>
-                <w:rStyle w:val="a5"/>
-                <w:rFonts w:ascii="Times New Roman" w:hAnsi="Times New Roman" w:cs="Times New Roman"/>
-                <w:sz w:val="24"/>
-                <w:szCs w:val="24"/>
-              </w:rPr>
               <w:t>.</w:t>
             </w:r>
           </w:p>
         </w:tc>
         <w:tc>
           <w:tcPr>
-            <w:tcW w:w="3402" w:type="dxa"/>
+            <w:tcW w:w="3507" w:type="dxa"/>
           </w:tcPr>
           <w:p>
             <w:pPr>
@@ -1453,7 +1563,33 @@
                 <w:sz w:val="24"/>
                 <w:szCs w:val="24"/>
               </w:rPr>
-              <w:t>2) Заполнить форму данными (откуда – Минск, Беларусь (</w:t>
+              <w:t xml:space="preserve">2) Заполнить форму данными, </w:t>
+            </w:r>
+            <w:proofErr w:type="gramStart"/>
+            <w:r>
+              <w:rPr>
+                <w:rFonts w:ascii="Times New Roman" w:hAnsi="Times New Roman" w:cs="Times New Roman"/>
+                <w:sz w:val="24"/>
+                <w:szCs w:val="24"/>
+              </w:rPr>
+              <w:t>например</w:t>
+            </w:r>
+            <w:proofErr w:type="gramEnd"/>
+            <w:r>
+              <w:rPr>
+                <w:rFonts w:ascii="Times New Roman" w:hAnsi="Times New Roman" w:cs="Times New Roman"/>
+                <w:sz w:val="24"/>
+                <w:szCs w:val="24"/>
+              </w:rPr>
+              <w:t xml:space="preserve"> </w:t>
+            </w:r>
+            <w:r>
+              <w:rPr>
+                <w:rFonts w:ascii="Times New Roman" w:hAnsi="Times New Roman" w:cs="Times New Roman"/>
+                <w:sz w:val="24"/>
+                <w:szCs w:val="24"/>
+              </w:rPr>
+              <w:t>откуда – Минск, Беларусь (</w:t>
             </w:r>
             <w:r>
               <w:rPr>
@@ -1487,7 +1623,15 @@
                 <w:sz w:val="24"/>
                 <w:szCs w:val="24"/>
               </w:rPr>
-              <w:t xml:space="preserve">), дата отправления – 08.01.2019, дата </w:t>
+              <w:t>), дата отправления – 08.01.2019</w:t>
+            </w:r>
+            <w:r>
+              <w:rPr>
+                <w:rFonts w:ascii="Times New Roman" w:hAnsi="Times New Roman" w:cs="Times New Roman"/>
+                <w:sz w:val="24"/>
+                <w:szCs w:val="24"/>
+              </w:rPr>
+              <w:t xml:space="preserve">, дата </w:t>
             </w:r>
             <w:r>
               <w:rPr>
@@ -1496,7 +1640,15 @@
                 <w:szCs w:val="24"/>
               </w:rPr>
               <w:lastRenderedPageBreak/>
-              <w:t>возвращения – 10.01.2019). Нажать кнопку поиск</w:t>
+              <w:t>возвращения – 10.01.2019</w:t>
+            </w:r>
+            <w:r>
+              <w:rPr>
+                <w:rFonts w:ascii="Times New Roman" w:hAnsi="Times New Roman" w:cs="Times New Roman"/>
+                <w:sz w:val="24"/>
+                <w:szCs w:val="24"/>
+              </w:rPr>
+              <w:t>. Нажать кнопку поиск</w:t>
             </w:r>
             <w:r>
               <w:rPr>
@@ -1510,7 +1662,7 @@
         </w:tc>
         <w:tc>
           <w:tcPr>
-            <w:tcW w:w="3402" w:type="dxa"/>
+            <w:tcW w:w="3507" w:type="dxa"/>
           </w:tcPr>
           <w:p>
             <w:pPr>
@@ -1556,7 +1708,7 @@
       </w:tr>
       <w:tr>
         <w:trPr>
-          <w:trHeight w:val="1065"/>
+          <w:trHeight w:val="1380"/>
         </w:trPr>
         <w:tc>
           <w:tcPr>
@@ -1612,21 +1764,63 @@
                 <w:sz w:val="24"/>
                 <w:szCs w:val="24"/>
               </w:rPr>
-              <w:t>3) Нажать в списке фильтров на «Выбрать диапазон цен»</w:t>
-            </w:r>
-            <w:r>
-              <w:rPr>
-                <w:rFonts w:ascii="Times New Roman" w:hAnsi="Times New Roman" w:cs="Times New Roman"/>
-                <w:sz w:val="24"/>
-                <w:szCs w:val="24"/>
-              </w:rPr>
-              <w:t>.</w:t>
-            </w:r>
-          </w:p>
-        </w:tc>
-        <w:tc>
-          <w:tcPr>
-            <w:tcW w:w="3402" w:type="dxa"/>
+              <w:t>3</w:t>
+            </w:r>
+            <w:r>
+              <w:rPr>
+                <w:rFonts w:ascii="Times New Roman" w:hAnsi="Times New Roman" w:cs="Times New Roman"/>
+                <w:sz w:val="24"/>
+                <w:szCs w:val="24"/>
+              </w:rPr>
+              <w:t xml:space="preserve">) </w:t>
+            </w:r>
+            <w:bookmarkStart w:id="0" w:name="_GoBack"/>
+            <w:bookmarkEnd w:id="0"/>
+            <w:r>
+              <w:rPr>
+                <w:rFonts w:ascii="Times New Roman" w:hAnsi="Times New Roman" w:cs="Times New Roman"/>
+                <w:sz w:val="24"/>
+                <w:szCs w:val="24"/>
+              </w:rPr>
+              <w:t>Нажать в списке фильтров на «Цены на авиабилет</w:t>
+            </w:r>
+            <w:r>
+              <w:rPr>
+                <w:rFonts w:ascii="Times New Roman" w:hAnsi="Times New Roman" w:cs="Times New Roman"/>
+                <w:sz w:val="24"/>
+                <w:szCs w:val="24"/>
+              </w:rPr>
+              <w:t>»</w:t>
+            </w:r>
+            <w:r>
+              <w:rPr>
+                <w:rFonts w:ascii="Times New Roman" w:hAnsi="Times New Roman" w:cs="Times New Roman"/>
+                <w:sz w:val="24"/>
+                <w:szCs w:val="24"/>
+              </w:rPr>
+              <w:t xml:space="preserve">. </w:t>
+            </w:r>
+            <w:r>
+              <w:rPr>
+                <w:rFonts w:ascii="Times New Roman" w:hAnsi="Times New Roman" w:cs="Times New Roman"/>
+                <w:sz w:val="24"/>
+                <w:szCs w:val="24"/>
+              </w:rPr>
+              <w:t xml:space="preserve">Установить </w:t>
+            </w:r>
+            <w:r>
+              <w:rPr>
+                <w:rFonts w:ascii="Times New Roman" w:hAnsi="Times New Roman" w:cs="Times New Roman"/>
+                <w:sz w:val="24"/>
+                <w:szCs w:val="24"/>
+              </w:rPr>
+              <w:t>второй ползунок в значение 22 300.</w:t>
+            </w:r>
+          </w:p>
+        </w:tc>
+        <w:tc>
+          <w:tcPr>
+            <w:tcW w:w="3507" w:type="dxa"/>
           </w:tcPr>
           <w:p>
             <w:pPr>
@@ -1644,118 +1838,15 @@
                 <w:sz w:val="24"/>
                 <w:szCs w:val="24"/>
               </w:rPr>
-              <w:t xml:space="preserve">3) Появится ползунок </w:t>
-            </w:r>
-            <w:r>
-              <w:rPr>
-                <w:rFonts w:ascii="Times New Roman" w:hAnsi="Times New Roman" w:cs="Times New Roman"/>
-                <w:sz w:val="24"/>
-                <w:szCs w:val="24"/>
-              </w:rPr>
-              <w:t>для выбора минимальной и максимальной цен</w:t>
-            </w:r>
-            <w:r>
-              <w:rPr>
-                <w:rFonts w:ascii="Times New Roman" w:hAnsi="Times New Roman" w:cs="Times New Roman"/>
-                <w:sz w:val="24"/>
-                <w:szCs w:val="24"/>
-              </w:rPr>
-              <w:t>.</w:t>
-            </w:r>
-          </w:p>
-        </w:tc>
-      </w:tr>
-      <w:tr>
-        <w:trPr>
-          <w:trHeight w:val="270"/>
-        </w:trPr>
-        <w:tc>
-          <w:tcPr>
-            <w:tcW w:w="888" w:type="dxa"/>
-            <w:vMerge/>
-            <w:vAlign w:val="center"/>
-          </w:tcPr>
-          <w:p>
-            <w:pPr>
-              <w:jc w:val="center"/>
-              <w:rPr>
-                <w:rFonts w:ascii="Times New Roman" w:hAnsi="Times New Roman" w:cs="Times New Roman"/>
-                <w:sz w:val="24"/>
-                <w:szCs w:val="24"/>
-              </w:rPr>
-            </w:pPr>
-          </w:p>
-        </w:tc>
-        <w:tc>
-          <w:tcPr>
-            <w:tcW w:w="2226" w:type="dxa"/>
-            <w:vMerge/>
-            <w:vAlign w:val="center"/>
-          </w:tcPr>
-          <w:p>
-            <w:pPr>
-              <w:jc w:val="center"/>
-              <w:rPr>
-                <w:rFonts w:ascii="Times New Roman" w:hAnsi="Times New Roman" w:cs="Times New Roman"/>
-                <w:sz w:val="24"/>
-                <w:szCs w:val="24"/>
-              </w:rPr>
-            </w:pPr>
-          </w:p>
-        </w:tc>
-        <w:tc>
-          <w:tcPr>
-            <w:tcW w:w="3302" w:type="dxa"/>
-          </w:tcPr>
-          <w:p>
-            <w:pPr>
-              <w:ind w:left="170" w:firstLine="5"/>
-              <w:jc w:val="both"/>
-              <w:rPr>
-                <w:rFonts w:ascii="Times New Roman" w:hAnsi="Times New Roman" w:cs="Times New Roman"/>
-                <w:sz w:val="24"/>
-                <w:szCs w:val="24"/>
-              </w:rPr>
-            </w:pPr>
-            <w:r>
-              <w:rPr>
-                <w:rFonts w:ascii="Times New Roman" w:hAnsi="Times New Roman" w:cs="Times New Roman"/>
-                <w:sz w:val="24"/>
-                <w:szCs w:val="24"/>
-              </w:rPr>
-              <w:t xml:space="preserve">4) Установить первый ползунок в значение 500, второй ползунок 1000 </w:t>
-            </w:r>
-            <w:r>
-              <w:rPr>
-                <w:rFonts w:ascii="Times New Roman" w:hAnsi="Times New Roman" w:cs="Times New Roman"/>
-                <w:sz w:val="24"/>
-                <w:szCs w:val="24"/>
-              </w:rPr>
-              <w:t>.</w:t>
-            </w:r>
-          </w:p>
-        </w:tc>
-        <w:tc>
-          <w:tcPr>
-            <w:tcW w:w="3402" w:type="dxa"/>
-          </w:tcPr>
-          <w:p>
-            <w:pPr>
-              <w:ind w:left="176" w:hanging="1"/>
-              <w:jc w:val="both"/>
-              <w:rPr>
-                <w:rFonts w:ascii="Times New Roman" w:hAnsi="Times New Roman" w:cs="Times New Roman"/>
-                <w:sz w:val="24"/>
-                <w:szCs w:val="24"/>
-              </w:rPr>
-            </w:pPr>
-            <w:r>
-              <w:rPr>
-                <w:rFonts w:ascii="Times New Roman" w:hAnsi="Times New Roman" w:cs="Times New Roman"/>
-                <w:sz w:val="24"/>
-                <w:szCs w:val="24"/>
-              </w:rPr>
-              <w:t>4) Отображаются авиабилеты со стоимость в пределах указанного диапазона</w:t>
+              <w:t>3</w:t>
+            </w:r>
+            <w:r>
+              <w:rPr>
+                <w:rFonts w:ascii="Times New Roman" w:hAnsi="Times New Roman" w:cs="Times New Roman"/>
+                <w:sz w:val="24"/>
+                <w:szCs w:val="24"/>
+              </w:rPr>
+              <w:t>) Отображаются авиабилеты со стоимость в пределах указанного диапазона</w:t>
             </w:r>
             <w:r>
               <w:rPr>
@@ -1852,31 +1943,27 @@
               </w:rPr>
               <w:t xml:space="preserve">1) Зайти на сайт </w:t>
             </w:r>
-            <w:hyperlink r:id="rId9" w:history="1">
+            <w:hyperlink r:id="rId10" w:tgtFrame="_blank" w:history="1">
               <w:r>
                 <w:rPr>
                   <w:rStyle w:val="a5"/>
-                  <w:rFonts w:ascii="Times New Roman" w:hAnsi="Times New Roman" w:cs="Times New Roman"/>
-                  <w:sz w:val="24"/>
-                  <w:szCs w:val="24"/>
+                  <w:rFonts w:ascii="Arial" w:hAnsi="Arial" w:cs="Arial"/>
+                  <w:color w:val="2A5885"/>
+                  <w:sz w:val="20"/>
+                  <w:szCs w:val="20"/>
+                  <w:shd w:val="clear" w:color="auto" w:fill="FFFFFF"/>
                 </w:rPr>
-                <w:t>http://aviabilet.by</w:t>
+                <w:t>http://avia-booking.com/</w:t>
               </w:r>
             </w:hyperlink>
             <w:r>
-              <w:rPr>
-                <w:rStyle w:val="a5"/>
-                <w:rFonts w:ascii="Times New Roman" w:hAnsi="Times New Roman" w:cs="Times New Roman"/>
-                <w:sz w:val="24"/>
-                <w:szCs w:val="24"/>
-              </w:rPr>
               <w:t>.</w:t>
             </w:r>
           </w:p>
         </w:tc>
         <w:tc>
           <w:tcPr>
-            <w:tcW w:w="3402" w:type="dxa"/>
+            <w:tcW w:w="3507" w:type="dxa"/>
           </w:tcPr>
           <w:p>
             <w:pPr>
@@ -1965,7 +2052,33 @@
                 <w:sz w:val="24"/>
                 <w:szCs w:val="24"/>
               </w:rPr>
-              <w:t>2) Заполнить форму данными (откуда – Минск, Беларусь (</w:t>
+              <w:t>2) Заполнить форму данными</w:t>
+            </w:r>
+            <w:r>
+              <w:rPr>
+                <w:rFonts w:ascii="Times New Roman" w:hAnsi="Times New Roman" w:cs="Times New Roman"/>
+                <w:sz w:val="24"/>
+                <w:szCs w:val="24"/>
+              </w:rPr>
+              <w:t xml:space="preserve">, </w:t>
+            </w:r>
+            <w:proofErr w:type="gramStart"/>
+            <w:r>
+              <w:rPr>
+                <w:rFonts w:ascii="Times New Roman" w:hAnsi="Times New Roman" w:cs="Times New Roman"/>
+                <w:sz w:val="24"/>
+                <w:szCs w:val="24"/>
+              </w:rPr>
+              <w:t>например</w:t>
+            </w:r>
+            <w:proofErr w:type="gramEnd"/>
+            <w:r>
+              <w:rPr>
+                <w:rFonts w:ascii="Times New Roman" w:hAnsi="Times New Roman" w:cs="Times New Roman"/>
+                <w:sz w:val="24"/>
+                <w:szCs w:val="24"/>
+              </w:rPr>
+              <w:t xml:space="preserve"> откуда – Минск, Беларусь (</w:t>
             </w:r>
             <w:r>
               <w:rPr>
@@ -1999,7 +2112,23 @@
                 <w:sz w:val="24"/>
                 <w:szCs w:val="24"/>
               </w:rPr>
-              <w:t>), дата отправления – 08.01.2019, дата возвращения – 10.01.2019). Нажать кнопку поиск</w:t>
+              <w:t>), дата отправления – 08.01.2019</w:t>
+            </w:r>
+            <w:r>
+              <w:rPr>
+                <w:rFonts w:ascii="Times New Roman" w:hAnsi="Times New Roman" w:cs="Times New Roman"/>
+                <w:sz w:val="24"/>
+                <w:szCs w:val="24"/>
+              </w:rPr>
+              <w:t>, дата возвращения – 10.01.2019</w:t>
+            </w:r>
+            <w:r>
+              <w:rPr>
+                <w:rFonts w:ascii="Times New Roman" w:hAnsi="Times New Roman" w:cs="Times New Roman"/>
+                <w:sz w:val="24"/>
+                <w:szCs w:val="24"/>
+              </w:rPr>
+              <w:t>. Нажать кнопку поиск</w:t>
             </w:r>
             <w:r>
               <w:rPr>
@@ -2013,7 +2142,7 @@
         </w:tc>
         <w:tc>
           <w:tcPr>
-            <w:tcW w:w="3402" w:type="dxa"/>
+            <w:tcW w:w="3507" w:type="dxa"/>
           </w:tcPr>
           <w:p>
             <w:pPr>
@@ -2114,7 +2243,23 @@
                 <w:sz w:val="24"/>
                 <w:szCs w:val="24"/>
               </w:rPr>
-              <w:t xml:space="preserve">3) Нажать в списке фильтров иконку с авиакомпанией </w:t>
+              <w:t>3) Нажать в списке фильтров</w:t>
+            </w:r>
+            <w:r>
+              <w:rPr>
+                <w:rFonts w:ascii="Times New Roman" w:hAnsi="Times New Roman" w:cs="Times New Roman"/>
+                <w:sz w:val="24"/>
+                <w:szCs w:val="24"/>
+              </w:rPr>
+              <w:t xml:space="preserve"> напротив иконки</w:t>
+            </w:r>
+            <w:r>
+              <w:rPr>
+                <w:rFonts w:ascii="Times New Roman" w:hAnsi="Times New Roman" w:cs="Times New Roman"/>
+                <w:sz w:val="24"/>
+                <w:szCs w:val="24"/>
+              </w:rPr>
+              <w:t xml:space="preserve"> с авиакомпанией </w:t>
             </w:r>
             <w:proofErr w:type="spellStart"/>
             <w:r>
@@ -2133,13 +2278,13 @@
                 <w:sz w:val="24"/>
                 <w:szCs w:val="24"/>
               </w:rPr>
-              <w:t>.</w:t>
-            </w:r>
-          </w:p>
-        </w:tc>
-        <w:tc>
-          <w:tcPr>
-            <w:tcW w:w="3402" w:type="dxa"/>
+              <w:t xml:space="preserve"> «только».</w:t>
+            </w:r>
+          </w:p>
+        </w:tc>
+        <w:tc>
+          <w:tcPr>
+            <w:tcW w:w="3507" w:type="dxa"/>
           </w:tcPr>
           <w:p>
             <w:pPr>
@@ -2265,31 +2410,27 @@
               </w:rPr>
               <w:t xml:space="preserve">1) Зайти на сайт </w:t>
             </w:r>
-            <w:hyperlink r:id="rId10" w:history="1">
+            <w:hyperlink r:id="rId11" w:tgtFrame="_blank" w:history="1">
               <w:r>
                 <w:rPr>
                   <w:rStyle w:val="a5"/>
-                  <w:rFonts w:ascii="Times New Roman" w:hAnsi="Times New Roman" w:cs="Times New Roman"/>
-                  <w:sz w:val="24"/>
-                  <w:szCs w:val="24"/>
+                  <w:rFonts w:ascii="Arial" w:hAnsi="Arial" w:cs="Arial"/>
+                  <w:color w:val="2A5885"/>
+                  <w:sz w:val="20"/>
+                  <w:szCs w:val="20"/>
+                  <w:shd w:val="clear" w:color="auto" w:fill="FFFFFF"/>
                 </w:rPr>
-                <w:t>http://aviabilet.by</w:t>
+                <w:t>http://avia-booking.com/</w:t>
               </w:r>
             </w:hyperlink>
             <w:r>
-              <w:rPr>
-                <w:rStyle w:val="a5"/>
-                <w:rFonts w:ascii="Times New Roman" w:hAnsi="Times New Roman" w:cs="Times New Roman"/>
-                <w:sz w:val="24"/>
-                <w:szCs w:val="24"/>
-              </w:rPr>
               <w:t>.</w:t>
             </w:r>
           </w:p>
         </w:tc>
         <w:tc>
           <w:tcPr>
-            <w:tcW w:w="3402" w:type="dxa"/>
+            <w:tcW w:w="3507" w:type="dxa"/>
           </w:tcPr>
           <w:p>
             <w:pPr>
@@ -2378,7 +2519,33 @@
                 <w:sz w:val="24"/>
                 <w:szCs w:val="24"/>
               </w:rPr>
-              <w:t>2) Заполнить форму данными (откуда – Минск, Беларусь (</w:t>
+              <w:t>2) Заполнить форму данными</w:t>
+            </w:r>
+            <w:r>
+              <w:rPr>
+                <w:rFonts w:ascii="Times New Roman" w:hAnsi="Times New Roman" w:cs="Times New Roman"/>
+                <w:sz w:val="24"/>
+                <w:szCs w:val="24"/>
+              </w:rPr>
+              <w:t xml:space="preserve">, </w:t>
+            </w:r>
+            <w:proofErr w:type="gramStart"/>
+            <w:r>
+              <w:rPr>
+                <w:rFonts w:ascii="Times New Roman" w:hAnsi="Times New Roman" w:cs="Times New Roman"/>
+                <w:sz w:val="24"/>
+                <w:szCs w:val="24"/>
+              </w:rPr>
+              <w:t>например</w:t>
+            </w:r>
+            <w:proofErr w:type="gramEnd"/>
+            <w:r>
+              <w:rPr>
+                <w:rFonts w:ascii="Times New Roman" w:hAnsi="Times New Roman" w:cs="Times New Roman"/>
+                <w:sz w:val="24"/>
+                <w:szCs w:val="24"/>
+              </w:rPr>
+              <w:t xml:space="preserve"> откуда – Минск, Беларусь (</w:t>
             </w:r>
             <w:r>
               <w:rPr>
@@ -2412,7 +2579,23 @@
                 <w:sz w:val="24"/>
                 <w:szCs w:val="24"/>
               </w:rPr>
-              <w:t>), дата отправления – 08.01.2019, дата возвращения – 10.01.2019). Нажать кнопку поиск</w:t>
+              <w:t>), дата отправления – 08.01.2019</w:t>
+            </w:r>
+            <w:r>
+              <w:rPr>
+                <w:rFonts w:ascii="Times New Roman" w:hAnsi="Times New Roman" w:cs="Times New Roman"/>
+                <w:sz w:val="24"/>
+                <w:szCs w:val="24"/>
+              </w:rPr>
+              <w:t>, дата возвращения – 10.01.2019</w:t>
+            </w:r>
+            <w:r>
+              <w:rPr>
+                <w:rFonts w:ascii="Times New Roman" w:hAnsi="Times New Roman" w:cs="Times New Roman"/>
+                <w:sz w:val="24"/>
+                <w:szCs w:val="24"/>
+              </w:rPr>
+              <w:t>. Нажать кнопку поиск</w:t>
             </w:r>
             <w:r>
               <w:rPr>
@@ -2426,7 +2609,7 @@
         </w:tc>
         <w:tc>
           <w:tcPr>
-            <w:tcW w:w="3402" w:type="dxa"/>
+            <w:tcW w:w="3507" w:type="dxa"/>
           </w:tcPr>
           <w:p>
             <w:pPr>
@@ -2471,7 +2654,7 @@
       </w:tr>
       <w:tr>
         <w:trPr>
-          <w:trHeight w:val="810"/>
+          <w:trHeight w:val="1380"/>
         </w:trPr>
         <w:tc>
           <w:tcPr>
@@ -2527,21 +2710,21 @@
                 <w:sz w:val="24"/>
                 <w:szCs w:val="24"/>
               </w:rPr>
-              <w:t>3) Нажать в списке фильтров на выпадающий список с названием «Количество пересадок»</w:t>
-            </w:r>
-            <w:r>
-              <w:rPr>
-                <w:rFonts w:ascii="Times New Roman" w:hAnsi="Times New Roman" w:cs="Times New Roman"/>
-                <w:sz w:val="24"/>
-                <w:szCs w:val="24"/>
-              </w:rPr>
-              <w:t>.</w:t>
-            </w:r>
-          </w:p>
-        </w:tc>
-        <w:tc>
-          <w:tcPr>
-            <w:tcW w:w="3402" w:type="dxa"/>
+              <w:t xml:space="preserve">3) </w:t>
+            </w:r>
+            <w:r>
+              <w:rPr>
+                <w:rFonts w:ascii="Times New Roman" w:hAnsi="Times New Roman" w:cs="Times New Roman"/>
+                <w:sz w:val="24"/>
+                <w:szCs w:val="24"/>
+              </w:rPr>
+              <w:t>Найти фильтр по количеству пересадок. Установить флажки в значениях, без пересадок и с 3 пересадками.</w:t>
+            </w:r>
+          </w:p>
+        </w:tc>
+        <w:tc>
+          <w:tcPr>
+            <w:tcW w:w="3507" w:type="dxa"/>
           </w:tcPr>
           <w:p>
             <w:pPr>
@@ -2559,110 +2742,23 @@
                 <w:sz w:val="24"/>
                 <w:szCs w:val="24"/>
               </w:rPr>
-              <w:t>3) Открывается выпадающий список со возможными вариантами</w:t>
-            </w:r>
-            <w:r>
-              <w:rPr>
-                <w:rFonts w:ascii="Times New Roman" w:hAnsi="Times New Roman" w:cs="Times New Roman"/>
-                <w:sz w:val="24"/>
-                <w:szCs w:val="24"/>
-              </w:rPr>
-              <w:t>.</w:t>
-            </w:r>
-          </w:p>
-        </w:tc>
-      </w:tr>
-      <w:tr>
-        <w:trPr>
-          <w:trHeight w:val="150"/>
-        </w:trPr>
-        <w:tc>
-          <w:tcPr>
-            <w:tcW w:w="888" w:type="dxa"/>
-            <w:vMerge/>
-            <w:vAlign w:val="center"/>
-          </w:tcPr>
-          <w:p>
-            <w:pPr>
-              <w:jc w:val="center"/>
-              <w:rPr>
-                <w:rFonts w:ascii="Times New Roman" w:hAnsi="Times New Roman" w:cs="Times New Roman"/>
-                <w:sz w:val="24"/>
-                <w:szCs w:val="24"/>
-              </w:rPr>
-            </w:pPr>
-          </w:p>
-        </w:tc>
-        <w:tc>
-          <w:tcPr>
-            <w:tcW w:w="2226" w:type="dxa"/>
-            <w:vMerge/>
-            <w:vAlign w:val="center"/>
-          </w:tcPr>
-          <w:p>
-            <w:pPr>
-              <w:jc w:val="center"/>
-              <w:rPr>
-                <w:rFonts w:ascii="Times New Roman" w:hAnsi="Times New Roman" w:cs="Times New Roman"/>
-                <w:sz w:val="24"/>
-                <w:szCs w:val="24"/>
-              </w:rPr>
-            </w:pPr>
-          </w:p>
-        </w:tc>
-        <w:tc>
-          <w:tcPr>
-            <w:tcW w:w="3302" w:type="dxa"/>
-          </w:tcPr>
-          <w:p>
-            <w:pPr>
-              <w:ind w:left="170" w:firstLine="5"/>
-              <w:jc w:val="both"/>
-              <w:rPr>
-                <w:rFonts w:ascii="Times New Roman" w:hAnsi="Times New Roman" w:cs="Times New Roman"/>
-                <w:sz w:val="24"/>
-                <w:szCs w:val="24"/>
-              </w:rPr>
-            </w:pPr>
-            <w:r>
-              <w:rPr>
-                <w:rFonts w:ascii="Times New Roman" w:hAnsi="Times New Roman" w:cs="Times New Roman"/>
-                <w:sz w:val="24"/>
-                <w:szCs w:val="24"/>
-              </w:rPr>
-              <w:t>4) Выбрать в выпадающем списке вариант «С 2 пересадками»</w:t>
-            </w:r>
-            <w:r>
-              <w:rPr>
-                <w:rFonts w:ascii="Times New Roman" w:hAnsi="Times New Roman" w:cs="Times New Roman"/>
-                <w:sz w:val="24"/>
-                <w:szCs w:val="24"/>
-              </w:rPr>
-              <w:t>.</w:t>
-            </w:r>
-          </w:p>
-        </w:tc>
-        <w:tc>
-          <w:tcPr>
-            <w:tcW w:w="3402" w:type="dxa"/>
-          </w:tcPr>
-          <w:p>
-            <w:pPr>
-              <w:ind w:left="176" w:hanging="1"/>
-              <w:jc w:val="both"/>
-              <w:rPr>
-                <w:rFonts w:ascii="Times New Roman" w:hAnsi="Times New Roman" w:cs="Times New Roman"/>
-                <w:sz w:val="24"/>
-                <w:szCs w:val="24"/>
-              </w:rPr>
-            </w:pPr>
-            <w:r>
-              <w:rPr>
-                <w:rFonts w:ascii="Times New Roman" w:hAnsi="Times New Roman" w:cs="Times New Roman"/>
-                <w:sz w:val="24"/>
-                <w:szCs w:val="24"/>
-              </w:rPr>
-              <w:t>4) Отображаются авиабилеты только с двумя пересадками</w:t>
+              <w:t>3</w:t>
+            </w:r>
+            <w:r>
+              <w:rPr>
+                <w:rFonts w:ascii="Times New Roman" w:hAnsi="Times New Roman" w:cs="Times New Roman"/>
+                <w:sz w:val="24"/>
+                <w:szCs w:val="24"/>
+              </w:rPr>
+              <w:t xml:space="preserve">) Отображаются авиабилеты </w:t>
+            </w:r>
+            <w:r>
+              <w:rPr>
+                <w:rFonts w:ascii="Times New Roman" w:hAnsi="Times New Roman" w:cs="Times New Roman"/>
+                <w:sz w:val="24"/>
+                <w:szCs w:val="24"/>
+              </w:rPr>
+              <w:t xml:space="preserve"> в соответствии с установленными значениями</w:t>
             </w:r>
             <w:r>
               <w:rPr>
@@ -2759,31 +2855,27 @@
               </w:rPr>
               <w:t xml:space="preserve">1) Зайти на сайт </w:t>
             </w:r>
-            <w:hyperlink r:id="rId11" w:history="1">
+            <w:hyperlink r:id="rId12" w:tgtFrame="_blank" w:history="1">
               <w:r>
                 <w:rPr>
                   <w:rStyle w:val="a5"/>
-                  <w:rFonts w:ascii="Times New Roman" w:hAnsi="Times New Roman" w:cs="Times New Roman"/>
-                  <w:sz w:val="24"/>
-                  <w:szCs w:val="24"/>
+                  <w:rFonts w:ascii="Arial" w:hAnsi="Arial" w:cs="Arial"/>
+                  <w:color w:val="2A5885"/>
+                  <w:sz w:val="20"/>
+                  <w:szCs w:val="20"/>
+                  <w:shd w:val="clear" w:color="auto" w:fill="FFFFFF"/>
                 </w:rPr>
-                <w:t>http://aviabilet.by</w:t>
+                <w:t>http://avia-booking.com/</w:t>
               </w:r>
             </w:hyperlink>
             <w:r>
-              <w:rPr>
-                <w:rStyle w:val="a5"/>
-                <w:rFonts w:ascii="Times New Roman" w:hAnsi="Times New Roman" w:cs="Times New Roman"/>
-                <w:sz w:val="24"/>
-                <w:szCs w:val="24"/>
-              </w:rPr>
               <w:t>.</w:t>
             </w:r>
           </w:p>
         </w:tc>
         <w:tc>
           <w:tcPr>
-            <w:tcW w:w="3402" w:type="dxa"/>
+            <w:tcW w:w="3507" w:type="dxa"/>
           </w:tcPr>
           <w:p>
             <w:pPr>
@@ -2872,7 +2964,33 @@
                 <w:sz w:val="24"/>
                 <w:szCs w:val="24"/>
               </w:rPr>
-              <w:t>2) Заполнить форму данными (откуда – Минск, Беларусь (</w:t>
+              <w:t>2) Заполнить форму данными</w:t>
+            </w:r>
+            <w:r>
+              <w:rPr>
+                <w:rFonts w:ascii="Times New Roman" w:hAnsi="Times New Roman" w:cs="Times New Roman"/>
+                <w:sz w:val="24"/>
+                <w:szCs w:val="24"/>
+              </w:rPr>
+              <w:t xml:space="preserve">, </w:t>
+            </w:r>
+            <w:proofErr w:type="gramStart"/>
+            <w:r>
+              <w:rPr>
+                <w:rFonts w:ascii="Times New Roman" w:hAnsi="Times New Roman" w:cs="Times New Roman"/>
+                <w:sz w:val="24"/>
+                <w:szCs w:val="24"/>
+              </w:rPr>
+              <w:t>например</w:t>
+            </w:r>
+            <w:proofErr w:type="gramEnd"/>
+            <w:r>
+              <w:rPr>
+                <w:rFonts w:ascii="Times New Roman" w:hAnsi="Times New Roman" w:cs="Times New Roman"/>
+                <w:sz w:val="24"/>
+                <w:szCs w:val="24"/>
+              </w:rPr>
+              <w:t xml:space="preserve"> откуда – Минск, Беларусь (</w:t>
             </w:r>
             <w:r>
               <w:rPr>
@@ -2906,7 +3024,23 @@
                 <w:sz w:val="24"/>
                 <w:szCs w:val="24"/>
               </w:rPr>
-              <w:t>), дата отправления – 08.01.2019, дата возвращения – 10.01.2019). Нажать кнопку поиск</w:t>
+              <w:t>), дата отправления – 08.01.2019</w:t>
+            </w:r>
+            <w:r>
+              <w:rPr>
+                <w:rFonts w:ascii="Times New Roman" w:hAnsi="Times New Roman" w:cs="Times New Roman"/>
+                <w:sz w:val="24"/>
+                <w:szCs w:val="24"/>
+              </w:rPr>
+              <w:t>, дата возвращения – 10.01.2019</w:t>
+            </w:r>
+            <w:r>
+              <w:rPr>
+                <w:rFonts w:ascii="Times New Roman" w:hAnsi="Times New Roman" w:cs="Times New Roman"/>
+                <w:sz w:val="24"/>
+                <w:szCs w:val="24"/>
+              </w:rPr>
+              <w:t>. Нажать кнопку поиск</w:t>
             </w:r>
             <w:r>
               <w:rPr>
@@ -2920,7 +3054,7 @@
         </w:tc>
         <w:tc>
           <w:tcPr>
-            <w:tcW w:w="3402" w:type="dxa"/>
+            <w:tcW w:w="3507" w:type="dxa"/>
           </w:tcPr>
           <w:p>
             <w:pPr>
@@ -3021,15 +3155,15 @@
                 <w:sz w:val="24"/>
                 <w:szCs w:val="24"/>
               </w:rPr>
-              <w:t xml:space="preserve">3) Нажать в списке фильтров на «Выбрать диапазон </w:t>
-            </w:r>
-            <w:r>
-              <w:rPr>
-                <w:rFonts w:ascii="Times New Roman" w:hAnsi="Times New Roman" w:cs="Times New Roman"/>
-                <w:sz w:val="24"/>
-                <w:szCs w:val="24"/>
-              </w:rPr>
-              <w:t>времени в пути</w:t>
+              <w:t>3) Нажать в списке фильтров на «В</w:t>
+            </w:r>
+            <w:r>
+              <w:rPr>
+                <w:rFonts w:ascii="Times New Roman" w:hAnsi="Times New Roman" w:cs="Times New Roman"/>
+                <w:sz w:val="24"/>
+                <w:szCs w:val="24"/>
+              </w:rPr>
+              <w:t xml:space="preserve"> пути</w:t>
             </w:r>
             <w:r>
               <w:rPr>
@@ -3051,7 +3185,7 @@
         </w:tc>
         <w:tc>
           <w:tcPr>
-            <w:tcW w:w="3402" w:type="dxa"/>
+            <w:tcW w:w="3507" w:type="dxa"/>
           </w:tcPr>
           <w:p>
             <w:pPr>
@@ -3077,41 +3211,31 @@
                 <w:sz w:val="24"/>
                 <w:szCs w:val="24"/>
               </w:rPr>
-              <w:t xml:space="preserve">Появится </w:t>
-            </w:r>
-            <w:proofErr w:type="spellStart"/>
-            <w:r>
-              <w:rPr>
-                <w:rFonts w:ascii="Times New Roman" w:hAnsi="Times New Roman" w:cs="Times New Roman"/>
-                <w:sz w:val="24"/>
-                <w:szCs w:val="24"/>
-              </w:rPr>
-              <w:t>полунок</w:t>
-            </w:r>
-            <w:proofErr w:type="spellEnd"/>
-            <w:r>
-              <w:rPr>
-                <w:rFonts w:ascii="Times New Roman" w:hAnsi="Times New Roman" w:cs="Times New Roman"/>
-                <w:sz w:val="24"/>
-                <w:szCs w:val="24"/>
-              </w:rPr>
-              <w:t xml:space="preserve"> для выбора минимального</w:t>
-            </w:r>
-            <w:r>
-              <w:rPr>
-                <w:rFonts w:ascii="Times New Roman" w:hAnsi="Times New Roman" w:cs="Times New Roman"/>
-                <w:sz w:val="24"/>
-                <w:szCs w:val="24"/>
-              </w:rPr>
-              <w:t xml:space="preserve"> и </w:t>
-            </w:r>
-            <w:r>
-              <w:rPr>
-                <w:rFonts w:ascii="Times New Roman" w:hAnsi="Times New Roman" w:cs="Times New Roman"/>
-                <w:sz w:val="24"/>
-                <w:szCs w:val="24"/>
-              </w:rPr>
-              <w:t>максимального времени пребывая в пути</w:t>
+              <w:t>Появится пол</w:t>
+            </w:r>
+            <w:r>
+              <w:rPr>
+                <w:rFonts w:ascii="Times New Roman" w:hAnsi="Times New Roman" w:cs="Times New Roman"/>
+                <w:sz w:val="24"/>
+                <w:szCs w:val="24"/>
+              </w:rPr>
+              <w:t>з</w:t>
+            </w:r>
+            <w:r>
+              <w:rPr>
+                <w:rFonts w:ascii="Times New Roman" w:hAnsi="Times New Roman" w:cs="Times New Roman"/>
+                <w:sz w:val="24"/>
+                <w:szCs w:val="24"/>
+              </w:rPr>
+              <w:t>унок</w:t>
+            </w:r>
+            <w:r>
+              <w:rPr>
+                <w:rFonts w:ascii="Times New Roman" w:hAnsi="Times New Roman" w:cs="Times New Roman"/>
+                <w:sz w:val="24"/>
+                <w:szCs w:val="24"/>
+              </w:rPr>
+              <w:t xml:space="preserve"> для выбора минимального и максимального времени пребывая в пути</w:t>
             </w:r>
             <w:r>
               <w:rPr>
@@ -3182,7 +3306,23 @@
                 <w:sz w:val="24"/>
                 <w:szCs w:val="24"/>
               </w:rPr>
-              <w:t xml:space="preserve">4) Установить первый ползунок в значение 500, второй ползунок 1000 </w:t>
+              <w:t>4) Установит</w:t>
+            </w:r>
+            <w:r>
+              <w:rPr>
+                <w:rFonts w:ascii="Times New Roman" w:hAnsi="Times New Roman" w:cs="Times New Roman"/>
+                <w:sz w:val="24"/>
+                <w:szCs w:val="24"/>
+              </w:rPr>
+              <w:t>ь первый ползунок в значение 6 часов, второй ползунок 8 часов 25 минут</w:t>
+            </w:r>
+            <w:r>
+              <w:rPr>
+                <w:rFonts w:ascii="Times New Roman" w:hAnsi="Times New Roman" w:cs="Times New Roman"/>
+                <w:sz w:val="24"/>
+                <w:szCs w:val="24"/>
+              </w:rPr>
+              <w:t xml:space="preserve"> </w:t>
             </w:r>
             <w:r>
               <w:rPr>
@@ -3196,7 +3336,7 @@
         </w:tc>
         <w:tc>
           <w:tcPr>
-            <w:tcW w:w="3402" w:type="dxa"/>
+            <w:tcW w:w="3507" w:type="dxa"/>
           </w:tcPr>
           <w:p>
             <w:pPr>
@@ -3252,6 +3392,7 @@
                 <w:sz w:val="24"/>
                 <w:szCs w:val="24"/>
               </w:rPr>
+              <w:lastRenderedPageBreak/>
               <w:t>1.</w:t>
             </w:r>
             <w:r>
@@ -3285,18 +3426,40 @@
                 <w:sz w:val="24"/>
                 <w:szCs w:val="24"/>
               </w:rPr>
-              <w:t xml:space="preserve">Осуществление покупки билета по </w:t>
-            </w:r>
-            <w:proofErr w:type="spellStart"/>
-            <w:r>
-              <w:rPr>
-                <w:rFonts w:ascii="Times New Roman" w:hAnsi="Times New Roman" w:cs="Times New Roman"/>
-                <w:sz w:val="24"/>
-                <w:szCs w:val="24"/>
-              </w:rPr>
-              <w:t>спецпредложению</w:t>
-            </w:r>
-            <w:proofErr w:type="spellEnd"/>
+              <w:t xml:space="preserve">Осуществление </w:t>
+            </w:r>
+            <w:r>
+              <w:rPr>
+                <w:rFonts w:ascii="Times New Roman" w:hAnsi="Times New Roman" w:cs="Times New Roman"/>
+                <w:sz w:val="24"/>
+                <w:szCs w:val="24"/>
+              </w:rPr>
+              <w:t>поиска</w:t>
+            </w:r>
+            <w:r>
+              <w:rPr>
+                <w:rFonts w:ascii="Times New Roman" w:hAnsi="Times New Roman" w:cs="Times New Roman"/>
+                <w:sz w:val="24"/>
+                <w:szCs w:val="24"/>
+              </w:rPr>
+              <w:t xml:space="preserve"> билета по спец</w:t>
+            </w:r>
+            <w:r>
+              <w:rPr>
+                <w:rFonts w:ascii="Times New Roman" w:hAnsi="Times New Roman" w:cs="Times New Roman"/>
+                <w:sz w:val="24"/>
+                <w:szCs w:val="24"/>
+              </w:rPr>
+              <w:t xml:space="preserve">. </w:t>
+            </w:r>
+            <w:r>
+              <w:rPr>
+                <w:rFonts w:ascii="Times New Roman" w:hAnsi="Times New Roman" w:cs="Times New Roman"/>
+                <w:sz w:val="24"/>
+                <w:szCs w:val="24"/>
+              </w:rPr>
+              <w:t>предложению</w:t>
+            </w:r>
           </w:p>
         </w:tc>
         <w:tc>
@@ -3321,31 +3484,27 @@
               </w:rPr>
               <w:t xml:space="preserve">1) Зайти на сайт </w:t>
             </w:r>
-            <w:hyperlink r:id="rId12" w:history="1">
+            <w:hyperlink r:id="rId13" w:tgtFrame="_blank" w:history="1">
               <w:r>
                 <w:rPr>
                   <w:rStyle w:val="a5"/>
-                  <w:rFonts w:ascii="Times New Roman" w:hAnsi="Times New Roman" w:cs="Times New Roman"/>
-                  <w:sz w:val="24"/>
-                  <w:szCs w:val="24"/>
+                  <w:rFonts w:ascii="Arial" w:hAnsi="Arial" w:cs="Arial"/>
+                  <w:color w:val="2A5885"/>
+                  <w:sz w:val="20"/>
+                  <w:szCs w:val="20"/>
+                  <w:shd w:val="clear" w:color="auto" w:fill="FFFFFF"/>
                 </w:rPr>
-                <w:t>http://aviabilet.by</w:t>
+                <w:t>http://avia-booking.com/</w:t>
               </w:r>
             </w:hyperlink>
             <w:r>
-              <w:rPr>
-                <w:rStyle w:val="a5"/>
-                <w:rFonts w:ascii="Times New Roman" w:hAnsi="Times New Roman" w:cs="Times New Roman"/>
-                <w:sz w:val="24"/>
-                <w:szCs w:val="24"/>
-              </w:rPr>
               <w:t>.</w:t>
             </w:r>
           </w:p>
         </w:tc>
         <w:tc>
           <w:tcPr>
-            <w:tcW w:w="3402" w:type="dxa"/>
+            <w:tcW w:w="3507" w:type="dxa"/>
           </w:tcPr>
           <w:p>
             <w:pPr>
@@ -3436,25 +3595,23 @@
                 <w:sz w:val="24"/>
                 <w:szCs w:val="24"/>
               </w:rPr>
-              <w:t>2) Выбрать в меню вкладку «</w:t>
-            </w:r>
-            <w:proofErr w:type="spellStart"/>
-            <w:r>
-              <w:rPr>
-                <w:rFonts w:ascii="Times New Roman" w:hAnsi="Times New Roman" w:cs="Times New Roman"/>
-                <w:sz w:val="24"/>
-                <w:szCs w:val="24"/>
-              </w:rPr>
-              <w:t>Спецпредложения</w:t>
-            </w:r>
-            <w:proofErr w:type="spellEnd"/>
-            <w:r>
-              <w:rPr>
-                <w:rFonts w:ascii="Times New Roman" w:hAnsi="Times New Roman" w:cs="Times New Roman"/>
-                <w:sz w:val="24"/>
-                <w:szCs w:val="24"/>
-              </w:rPr>
-              <w:t>»</w:t>
+              <w:t>2) Выбрать в меню вкладку «Спец</w:t>
+            </w:r>
+            <w:r>
+              <w:rPr>
+                <w:rFonts w:ascii="Times New Roman" w:hAnsi="Times New Roman" w:cs="Times New Roman"/>
+                <w:sz w:val="24"/>
+                <w:szCs w:val="24"/>
+              </w:rPr>
+              <w:t xml:space="preserve">. </w:t>
+            </w:r>
+            <w:r>
+              <w:rPr>
+                <w:rFonts w:ascii="Times New Roman" w:hAnsi="Times New Roman" w:cs="Times New Roman"/>
+                <w:sz w:val="24"/>
+                <w:szCs w:val="24"/>
+              </w:rPr>
+              <w:t>предложения»</w:t>
             </w:r>
             <w:r>
               <w:rPr>
@@ -3468,7 +3625,7 @@
         </w:tc>
         <w:tc>
           <w:tcPr>
-            <w:tcW w:w="3402" w:type="dxa"/>
+            <w:tcW w:w="3507" w:type="dxa"/>
           </w:tcPr>
           <w:p>
             <w:pPr>
@@ -3486,18 +3643,24 @@
                 <w:sz w:val="24"/>
                 <w:szCs w:val="24"/>
               </w:rPr>
-              <w:t xml:space="preserve">2)  Переход на страницу со списком действующих </w:t>
-            </w:r>
-            <w:proofErr w:type="spellStart"/>
-            <w:r>
-              <w:rPr>
-                <w:rFonts w:ascii="Times New Roman" w:hAnsi="Times New Roman" w:cs="Times New Roman"/>
-                <w:sz w:val="24"/>
-                <w:szCs w:val="24"/>
-              </w:rPr>
-              <w:t>спецпредложений</w:t>
-            </w:r>
-            <w:proofErr w:type="spellEnd"/>
+              <w:t>2)  Переход на страницу со списком действующих спец</w:t>
+            </w:r>
+            <w:r>
+              <w:rPr>
+                <w:rFonts w:ascii="Times New Roman" w:hAnsi="Times New Roman" w:cs="Times New Roman"/>
+                <w:sz w:val="24"/>
+                <w:szCs w:val="24"/>
+              </w:rPr>
+              <w:t xml:space="preserve">. </w:t>
+            </w:r>
+            <w:r>
+              <w:rPr>
+                <w:rFonts w:ascii="Times New Roman" w:hAnsi="Times New Roman" w:cs="Times New Roman"/>
+                <w:sz w:val="24"/>
+                <w:szCs w:val="24"/>
+              </w:rPr>
+              <w:t>предложений</w:t>
+            </w:r>
             <w:r>
               <w:rPr>
                 <w:rFonts w:ascii="Times New Roman" w:hAnsi="Times New Roman" w:cs="Times New Roman"/>
@@ -3511,7 +3674,7 @@
       </w:tr>
       <w:tr>
         <w:trPr>
-          <w:trHeight w:val="1084"/>
+          <w:trHeight w:val="1650"/>
         </w:trPr>
         <w:tc>
           <w:tcPr>
@@ -3575,49 +3738,38 @@
                 <w:sz w:val="24"/>
                 <w:szCs w:val="24"/>
               </w:rPr>
-              <w:t xml:space="preserve"> списке </w:t>
-            </w:r>
-            <w:proofErr w:type="spellStart"/>
-            <w:r>
-              <w:rPr>
-                <w:rFonts w:ascii="Times New Roman" w:hAnsi="Times New Roman" w:cs="Times New Roman"/>
-                <w:sz w:val="24"/>
-                <w:szCs w:val="24"/>
-              </w:rPr>
-              <w:t>спецпредложений</w:t>
-            </w:r>
-            <w:proofErr w:type="spellEnd"/>
-            <w:r>
-              <w:rPr>
-                <w:rFonts w:ascii="Times New Roman" w:hAnsi="Times New Roman" w:cs="Times New Roman"/>
-                <w:sz w:val="24"/>
-                <w:szCs w:val="24"/>
-              </w:rPr>
-              <w:t xml:space="preserve"> выбрать, например Вильнюс – </w:t>
-            </w:r>
-            <w:proofErr w:type="spellStart"/>
-            <w:r>
-              <w:rPr>
-                <w:rFonts w:ascii="Times New Roman" w:hAnsi="Times New Roman" w:cs="Times New Roman"/>
-                <w:sz w:val="24"/>
-                <w:szCs w:val="24"/>
-              </w:rPr>
-              <w:t>Билунд</w:t>
-            </w:r>
-            <w:proofErr w:type="spellEnd"/>
-            <w:r>
-              <w:rPr>
-                <w:rFonts w:ascii="Times New Roman" w:hAnsi="Times New Roman" w:cs="Times New Roman"/>
-                <w:sz w:val="24"/>
-                <w:szCs w:val="24"/>
-              </w:rPr>
-              <w:t xml:space="preserve"> 31.01.</w:t>
-            </w:r>
-          </w:p>
-        </w:tc>
-        <w:tc>
-          <w:tcPr>
-            <w:tcW w:w="3402" w:type="dxa"/>
+              <w:t>ыбрать в</w:t>
+            </w:r>
+            <w:r>
+              <w:rPr>
+                <w:rFonts w:ascii="Times New Roman" w:hAnsi="Times New Roman" w:cs="Times New Roman"/>
+                <w:sz w:val="24"/>
+                <w:szCs w:val="24"/>
+              </w:rPr>
+              <w:t xml:space="preserve"> списке спец. предложений выбрать, например авиабилет из Москвы в Нью-Йорк от 25 839 авиакомпании </w:t>
+            </w:r>
+            <w:r>
+              <w:rPr>
+                <w:rFonts w:ascii="Times New Roman" w:hAnsi="Times New Roman" w:cs="Times New Roman"/>
+                <w:sz w:val="24"/>
+                <w:szCs w:val="24"/>
+                <w:lang w:val="en-US"/>
+              </w:rPr>
+              <w:t>Austrian</w:t>
+            </w:r>
+            <w:r>
+              <w:rPr>
+                <w:rFonts w:ascii="Times New Roman" w:hAnsi="Times New Roman" w:cs="Times New Roman"/>
+                <w:sz w:val="24"/>
+                <w:szCs w:val="24"/>
+              </w:rPr>
+              <w:t>.</w:t>
+            </w:r>
+          </w:p>
+        </w:tc>
+        <w:tc>
+          <w:tcPr>
+            <w:tcW w:w="3507" w:type="dxa"/>
           </w:tcPr>
           <w:p>
             <w:pPr>
@@ -3635,39 +3787,110 @@
                 <w:sz w:val="24"/>
                 <w:szCs w:val="24"/>
               </w:rPr>
-              <w:t xml:space="preserve">3) Переход на страницу с формой </w:t>
-            </w:r>
-            <w:r>
-              <w:rPr>
-                <w:rFonts w:ascii="Times New Roman" w:hAnsi="Times New Roman" w:cs="Times New Roman"/>
-                <w:sz w:val="24"/>
-                <w:szCs w:val="24"/>
-              </w:rPr>
-              <w:t xml:space="preserve">для ввода данных </w:t>
-            </w:r>
-            <w:r>
-              <w:rPr>
-                <w:rFonts w:ascii="Times New Roman" w:hAnsi="Times New Roman" w:cs="Times New Roman"/>
-                <w:sz w:val="24"/>
-                <w:szCs w:val="24"/>
-              </w:rPr>
-              <w:t>клиента с целью осуществления</w:t>
-            </w:r>
-            <w:r>
-              <w:rPr>
-                <w:rFonts w:ascii="Times New Roman" w:hAnsi="Times New Roman" w:cs="Times New Roman"/>
-                <w:sz w:val="24"/>
-                <w:szCs w:val="24"/>
-              </w:rPr>
-              <w:t xml:space="preserve"> покупки</w:t>
-            </w:r>
-            <w:r>
-              <w:rPr>
-                <w:rFonts w:ascii="Times New Roman" w:hAnsi="Times New Roman" w:cs="Times New Roman"/>
-                <w:sz w:val="24"/>
-                <w:szCs w:val="24"/>
-              </w:rPr>
-              <w:t>.</w:t>
+              <w:t xml:space="preserve">3) </w:t>
+            </w:r>
+            <w:r>
+              <w:rPr>
+                <w:rFonts w:ascii="Times New Roman" w:hAnsi="Times New Roman" w:cs="Times New Roman"/>
+                <w:sz w:val="24"/>
+                <w:szCs w:val="24"/>
+              </w:rPr>
+              <w:t xml:space="preserve">Появление формы для выбора </w:t>
+            </w:r>
+            <w:r>
+              <w:rPr>
+                <w:rFonts w:ascii="Times New Roman" w:hAnsi="Times New Roman" w:cs="Times New Roman"/>
+                <w:sz w:val="24"/>
+                <w:szCs w:val="24"/>
+              </w:rPr>
+              <w:t>даты отправления и возвращения.</w:t>
+            </w:r>
+          </w:p>
+        </w:tc>
+      </w:tr>
+      <w:tr>
+        <w:trPr>
+          <w:trHeight w:val="1771"/>
+        </w:trPr>
+        <w:tc>
+          <w:tcPr>
+            <w:tcW w:w="888" w:type="dxa"/>
+            <w:vMerge/>
+            <w:vAlign w:val="center"/>
+          </w:tcPr>
+          <w:p>
+            <w:pPr>
+              <w:jc w:val="center"/>
+              <w:rPr>
+                <w:rFonts w:ascii="Times New Roman" w:hAnsi="Times New Roman" w:cs="Times New Roman"/>
+                <w:sz w:val="24"/>
+                <w:szCs w:val="24"/>
+              </w:rPr>
+            </w:pPr>
+          </w:p>
+        </w:tc>
+        <w:tc>
+          <w:tcPr>
+            <w:tcW w:w="2226" w:type="dxa"/>
+            <w:vMerge/>
+            <w:vAlign w:val="center"/>
+          </w:tcPr>
+          <w:p>
+            <w:pPr>
+              <w:jc w:val="center"/>
+              <w:rPr>
+                <w:rFonts w:ascii="Times New Roman" w:hAnsi="Times New Roman" w:cs="Times New Roman"/>
+                <w:sz w:val="24"/>
+                <w:szCs w:val="24"/>
+              </w:rPr>
+            </w:pPr>
+          </w:p>
+        </w:tc>
+        <w:tc>
+          <w:tcPr>
+            <w:tcW w:w="3302" w:type="dxa"/>
+          </w:tcPr>
+          <w:p>
+            <w:pPr>
+              <w:ind w:left="170" w:firstLine="5"/>
+              <w:jc w:val="both"/>
+              <w:rPr>
+                <w:rFonts w:ascii="Times New Roman" w:hAnsi="Times New Roman" w:cs="Times New Roman"/>
+                <w:sz w:val="24"/>
+                <w:szCs w:val="24"/>
+              </w:rPr>
+            </w:pPr>
+            <w:r>
+              <w:rPr>
+                <w:rFonts w:ascii="Times New Roman" w:hAnsi="Times New Roman" w:cs="Times New Roman"/>
+                <w:sz w:val="24"/>
+                <w:szCs w:val="24"/>
+              </w:rPr>
+              <w:t>4) Выбрать даты отправления и возвращения. Нажать кнопку «искать билеты».</w:t>
+            </w:r>
+          </w:p>
+        </w:tc>
+        <w:tc>
+          <w:tcPr>
+            <w:tcW w:w="3507" w:type="dxa"/>
+          </w:tcPr>
+          <w:p>
+            <w:pPr>
+              <w:ind w:left="176" w:hanging="1"/>
+              <w:jc w:val="both"/>
+              <w:rPr>
+                <w:rFonts w:ascii="Times New Roman" w:hAnsi="Times New Roman" w:cs="Times New Roman"/>
+                <w:sz w:val="24"/>
+                <w:szCs w:val="24"/>
+              </w:rPr>
+            </w:pPr>
+            <w:r>
+              <w:rPr>
+                <w:rFonts w:ascii="Times New Roman" w:hAnsi="Times New Roman" w:cs="Times New Roman"/>
+                <w:sz w:val="24"/>
+                <w:szCs w:val="24"/>
+              </w:rPr>
+              <w:t>4) Переход на страницу с отображением найденных авиабилетов этой компании, с выбранными городами, датами и соответствующей стоимостью.</w:t>
             </w:r>
           </w:p>
         </w:tc>
@@ -3730,7 +3953,25 @@
                 <w:sz w:val="24"/>
                 <w:szCs w:val="24"/>
               </w:rPr>
-              <w:t>Превышение числа младенцев над количеством взрослых при поиске авиабилетов</w:t>
+              <w:t xml:space="preserve">Превышение </w:t>
+            </w:r>
+            <w:proofErr w:type="spellStart"/>
+            <w:r>
+              <w:rPr>
+                <w:rFonts w:ascii="Times New Roman" w:hAnsi="Times New Roman" w:cs="Times New Roman"/>
+                <w:sz w:val="24"/>
+                <w:szCs w:val="24"/>
+              </w:rPr>
+              <w:t>колисества</w:t>
+            </w:r>
+            <w:proofErr w:type="spellEnd"/>
+            <w:r>
+              <w:rPr>
+                <w:rFonts w:ascii="Times New Roman" w:hAnsi="Times New Roman" w:cs="Times New Roman"/>
+                <w:sz w:val="24"/>
+                <w:szCs w:val="24"/>
+              </w:rPr>
+              <w:t xml:space="preserve"> младенцев над количеством взрослых при поиске авиабилетов</w:t>
             </w:r>
           </w:p>
         </w:tc>
@@ -3756,31 +3997,27 @@
               </w:rPr>
               <w:t xml:space="preserve">1) Зайти на сайт </w:t>
             </w:r>
-            <w:hyperlink r:id="rId13" w:history="1">
+            <w:hyperlink r:id="rId14" w:tgtFrame="_blank" w:history="1">
               <w:r>
                 <w:rPr>
                   <w:rStyle w:val="a5"/>
-                  <w:rFonts w:ascii="Times New Roman" w:hAnsi="Times New Roman" w:cs="Times New Roman"/>
-                  <w:sz w:val="24"/>
-                  <w:szCs w:val="24"/>
+                  <w:rFonts w:ascii="Arial" w:hAnsi="Arial" w:cs="Arial"/>
+                  <w:color w:val="2A5885"/>
+                  <w:sz w:val="20"/>
+                  <w:szCs w:val="20"/>
+                  <w:shd w:val="clear" w:color="auto" w:fill="FFFFFF"/>
                 </w:rPr>
-                <w:t>http://aviabilet.by</w:t>
+                <w:t>http://avia-booking.com/</w:t>
               </w:r>
             </w:hyperlink>
             <w:r>
-              <w:rPr>
-                <w:rStyle w:val="a5"/>
-                <w:rFonts w:ascii="Times New Roman" w:hAnsi="Times New Roman" w:cs="Times New Roman"/>
-                <w:sz w:val="24"/>
-                <w:szCs w:val="24"/>
-              </w:rPr>
               <w:t>.</w:t>
             </w:r>
           </w:p>
         </w:tc>
         <w:tc>
           <w:tcPr>
-            <w:tcW w:w="3402" w:type="dxa"/>
+            <w:tcW w:w="3507" w:type="dxa"/>
           </w:tcPr>
           <w:p>
             <w:pPr>
@@ -3799,13 +4036,21 @@
                 <w:szCs w:val="24"/>
               </w:rPr>
               <w:t>1) Открыт сайт на главной станице с формой для поиска авиабилетов</w:t>
+            </w:r>
+            <w:r>
+              <w:rPr>
+                <w:rFonts w:ascii="Times New Roman" w:hAnsi="Times New Roman" w:cs="Times New Roman"/>
+                <w:sz w:val="24"/>
+                <w:szCs w:val="24"/>
+              </w:rPr>
+              <w:t>.</w:t>
             </w:r>
           </w:p>
         </w:tc>
       </w:tr>
       <w:tr>
         <w:trPr>
-          <w:trHeight w:val="3223"/>
+          <w:trHeight w:val="2945"/>
         </w:trPr>
         <w:tc>
           <w:tcPr>
@@ -3861,7 +4106,15 @@
                 <w:sz w:val="24"/>
                 <w:szCs w:val="24"/>
               </w:rPr>
-              <w:t>2) Заполнить форму данными (откуда – Минск, Беларусь (</w:t>
+              <w:t xml:space="preserve">2) Заполнить форму данными, например </w:t>
+            </w:r>
+            <w:r>
+              <w:rPr>
+                <w:rFonts w:ascii="Times New Roman" w:hAnsi="Times New Roman" w:cs="Times New Roman"/>
+                <w:sz w:val="24"/>
+                <w:szCs w:val="24"/>
+              </w:rPr>
+              <w:t>откуда – Минск, Беларусь (</w:t>
             </w:r>
             <w:r>
               <w:rPr>
@@ -3929,7 +4182,15 @@
                 <w:sz w:val="24"/>
                 <w:szCs w:val="24"/>
               </w:rPr>
-              <w:t>возраст от 0 до 3 лет)). Нажать кнопку поиск</w:t>
+              <w:t>возраст от 0 до 3 лет)</w:t>
+            </w:r>
+            <w:r>
+              <w:rPr>
+                <w:rFonts w:ascii="Times New Roman" w:hAnsi="Times New Roman" w:cs="Times New Roman"/>
+                <w:sz w:val="24"/>
+                <w:szCs w:val="24"/>
+              </w:rPr>
+              <w:t>. Нажать кнопку поиск</w:t>
             </w:r>
             <w:r>
               <w:rPr>
@@ -3943,7 +4204,7 @@
         </w:tc>
         <w:tc>
           <w:tcPr>
-            <w:tcW w:w="3402" w:type="dxa"/>
+            <w:tcW w:w="3507" w:type="dxa"/>
           </w:tcPr>
           <w:p>
             <w:pPr>
@@ -3972,8 +4233,6 @@
               </w:rPr>
               <w:t>Значение невозможно установить больше значения взрослых.</w:t>
             </w:r>
-            <w:bookmarkStart w:id="0" w:name="_GoBack"/>
-            <w:bookmarkEnd w:id="0"/>
           </w:p>
           <w:p>
             <w:pPr>
@@ -3990,7 +4249,7 @@
       </w:tr>
       <w:tr>
         <w:trPr>
-          <w:trHeight w:val="360"/>
+          <w:trHeight w:val="780"/>
         </w:trPr>
         <w:tc>
           <w:tcPr>
@@ -4046,7 +4305,15 @@
                 <w:sz w:val="24"/>
                 <w:szCs w:val="24"/>
               </w:rPr>
-              <w:t>Отображение результата поиска при смене класса</w:t>
+              <w:t xml:space="preserve">Отображение </w:t>
+            </w:r>
+            <w:r>
+              <w:rPr>
+                <w:rFonts w:ascii="Times New Roman" w:hAnsi="Times New Roman" w:cs="Times New Roman"/>
+                <w:sz w:val="24"/>
+                <w:szCs w:val="24"/>
+              </w:rPr>
+              <w:t>правильных цен при мониторинге цен</w:t>
             </w:r>
           </w:p>
         </w:tc>
@@ -4072,31 +4339,27 @@
               </w:rPr>
               <w:t xml:space="preserve">1) Зайти на сайт </w:t>
             </w:r>
-            <w:hyperlink r:id="rId14" w:history="1">
+            <w:hyperlink r:id="rId15" w:tgtFrame="_blank" w:history="1">
               <w:r>
                 <w:rPr>
                   <w:rStyle w:val="a5"/>
-                  <w:rFonts w:ascii="Times New Roman" w:hAnsi="Times New Roman" w:cs="Times New Roman"/>
-                  <w:sz w:val="24"/>
-                  <w:szCs w:val="24"/>
+                  <w:rFonts w:ascii="Arial" w:hAnsi="Arial" w:cs="Arial"/>
+                  <w:color w:val="2A5885"/>
+                  <w:sz w:val="20"/>
+                  <w:szCs w:val="20"/>
+                  <w:shd w:val="clear" w:color="auto" w:fill="FFFFFF"/>
                 </w:rPr>
-                <w:t>http://aviabilet.by</w:t>
+                <w:t>http://avia-booking.com/</w:t>
               </w:r>
             </w:hyperlink>
             <w:r>
-              <w:rPr>
-                <w:rStyle w:val="a5"/>
-                <w:rFonts w:ascii="Times New Roman" w:hAnsi="Times New Roman" w:cs="Times New Roman"/>
-                <w:sz w:val="24"/>
-                <w:szCs w:val="24"/>
-              </w:rPr>
               <w:t>.</w:t>
             </w:r>
           </w:p>
         </w:tc>
         <w:tc>
           <w:tcPr>
-            <w:tcW w:w="3402" w:type="dxa"/>
+            <w:tcW w:w="3507" w:type="dxa"/>
           </w:tcPr>
           <w:p>
             <w:pPr>
@@ -4123,6 +4386,93 @@
                 <w:szCs w:val="24"/>
               </w:rPr>
               <w:t>.</w:t>
+            </w:r>
+          </w:p>
+        </w:tc>
+      </w:tr>
+      <w:tr>
+        <w:trPr>
+          <w:trHeight w:val="315"/>
+        </w:trPr>
+        <w:tc>
+          <w:tcPr>
+            <w:tcW w:w="888" w:type="dxa"/>
+            <w:vMerge/>
+            <w:vAlign w:val="center"/>
+          </w:tcPr>
+          <w:p>
+            <w:pPr>
+              <w:jc w:val="center"/>
+              <w:rPr>
+                <w:rFonts w:ascii="Times New Roman" w:hAnsi="Times New Roman" w:cs="Times New Roman"/>
+                <w:sz w:val="24"/>
+                <w:szCs w:val="24"/>
+              </w:rPr>
+            </w:pPr>
+          </w:p>
+        </w:tc>
+        <w:tc>
+          <w:tcPr>
+            <w:tcW w:w="2226" w:type="dxa"/>
+            <w:vMerge/>
+            <w:vAlign w:val="center"/>
+          </w:tcPr>
+          <w:p>
+            <w:pPr>
+              <w:jc w:val="center"/>
+              <w:rPr>
+                <w:rFonts w:ascii="Times New Roman" w:hAnsi="Times New Roman" w:cs="Times New Roman"/>
+                <w:sz w:val="24"/>
+                <w:szCs w:val="24"/>
+              </w:rPr>
+            </w:pPr>
+          </w:p>
+        </w:tc>
+        <w:tc>
+          <w:tcPr>
+            <w:tcW w:w="3302" w:type="dxa"/>
+          </w:tcPr>
+          <w:p>
+            <w:pPr>
+              <w:ind w:left="170" w:firstLine="5"/>
+              <w:jc w:val="both"/>
+              <w:rPr>
+                <w:rFonts w:ascii="Times New Roman" w:hAnsi="Times New Roman" w:cs="Times New Roman"/>
+                <w:sz w:val="24"/>
+                <w:szCs w:val="24"/>
+              </w:rPr>
+            </w:pPr>
+            <w:r>
+              <w:rPr>
+                <w:rFonts w:ascii="Times New Roman" w:hAnsi="Times New Roman" w:cs="Times New Roman"/>
+                <w:sz w:val="24"/>
+                <w:szCs w:val="24"/>
+              </w:rPr>
+              <w:t>2) Выбрать в меню вкладку «Мониторинг цен».</w:t>
+            </w:r>
+          </w:p>
+        </w:tc>
+        <w:tc>
+          <w:tcPr>
+            <w:tcW w:w="3507" w:type="dxa"/>
+          </w:tcPr>
+          <w:p>
+            <w:pPr>
+              <w:ind w:left="176" w:hanging="1"/>
+              <w:jc w:val="both"/>
+              <w:rPr>
+                <w:rFonts w:ascii="Times New Roman" w:hAnsi="Times New Roman" w:cs="Times New Roman"/>
+                <w:sz w:val="24"/>
+                <w:szCs w:val="24"/>
+              </w:rPr>
+            </w:pPr>
+            <w:r>
+              <w:rPr>
+                <w:rFonts w:ascii="Times New Roman" w:hAnsi="Times New Roman" w:cs="Times New Roman"/>
+                <w:sz w:val="24"/>
+                <w:szCs w:val="24"/>
+              </w:rPr>
+              <w:t>2) Переход на страницу с формой для установки параметров поиска.</w:t>
             </w:r>
           </w:p>
         </w:tc>
@@ -4185,7 +4535,49 @@
                 <w:sz w:val="24"/>
                 <w:szCs w:val="24"/>
               </w:rPr>
-              <w:t>2) Заполнить форму данными (откуда – Минск, Беларусь (</w:t>
+              <w:t xml:space="preserve">3) </w:t>
+            </w:r>
+            <w:r>
+              <w:rPr>
+                <w:rFonts w:ascii="Times New Roman" w:hAnsi="Times New Roman" w:cs="Times New Roman"/>
+                <w:sz w:val="24"/>
+                <w:szCs w:val="24"/>
+              </w:rPr>
+              <w:t>Заполнить форму данными</w:t>
+            </w:r>
+            <w:r>
+              <w:rPr>
+                <w:rFonts w:ascii="Times New Roman" w:hAnsi="Times New Roman" w:cs="Times New Roman"/>
+                <w:sz w:val="24"/>
+                <w:szCs w:val="24"/>
+              </w:rPr>
+              <w:t xml:space="preserve">, </w:t>
+            </w:r>
+            <w:proofErr w:type="gramStart"/>
+            <w:r>
+              <w:rPr>
+                <w:rFonts w:ascii="Times New Roman" w:hAnsi="Times New Roman" w:cs="Times New Roman"/>
+                <w:sz w:val="24"/>
+                <w:szCs w:val="24"/>
+              </w:rPr>
+              <w:t>например</w:t>
+            </w:r>
+            <w:proofErr w:type="gramEnd"/>
+            <w:r>
+              <w:rPr>
+                <w:rFonts w:ascii="Times New Roman" w:hAnsi="Times New Roman" w:cs="Times New Roman"/>
+                <w:sz w:val="24"/>
+                <w:szCs w:val="24"/>
+              </w:rPr>
+              <w:t xml:space="preserve"> </w:t>
+            </w:r>
+            <w:r>
+              <w:rPr>
+                <w:rFonts w:ascii="Times New Roman" w:hAnsi="Times New Roman" w:cs="Times New Roman"/>
+                <w:sz w:val="24"/>
+                <w:szCs w:val="24"/>
+              </w:rPr>
+              <w:t>откуда – Минск, Беларусь (</w:t>
             </w:r>
             <w:r>
               <w:rPr>
@@ -4219,21 +4611,29 @@
                 <w:sz w:val="24"/>
                 <w:szCs w:val="24"/>
               </w:rPr>
-              <w:t>), дата отправления – 08.01.2019, дата возвращения – 10.01.2019, класс - первый). Нажать кнопку поиск</w:t>
-            </w:r>
-            <w:r>
-              <w:rPr>
-                <w:rFonts w:ascii="Times New Roman" w:hAnsi="Times New Roman" w:cs="Times New Roman"/>
-                <w:sz w:val="24"/>
-                <w:szCs w:val="24"/>
-              </w:rPr>
-              <w:t>.</w:t>
-            </w:r>
-          </w:p>
-        </w:tc>
-        <w:tc>
-          <w:tcPr>
-            <w:tcW w:w="3402" w:type="dxa"/>
+              <w:t>),</w:t>
+            </w:r>
+            <w:r>
+              <w:rPr>
+                <w:rFonts w:ascii="Times New Roman" w:hAnsi="Times New Roman" w:cs="Times New Roman"/>
+                <w:sz w:val="24"/>
+                <w:szCs w:val="24"/>
+              </w:rPr>
+              <w:t xml:space="preserve"> установить флаг в значение «туда и обратно» установить время пребывания от 4 до 7 дней, установить флаг в «только прямые рейсы»</w:t>
+            </w:r>
+            <w:r>
+              <w:rPr>
+                <w:rFonts w:ascii="Times New Roman" w:hAnsi="Times New Roman" w:cs="Times New Roman"/>
+                <w:sz w:val="24"/>
+                <w:szCs w:val="24"/>
+              </w:rPr>
+              <w:t xml:space="preserve">. </w:t>
+            </w:r>
+          </w:p>
+        </w:tc>
+        <w:tc>
+          <w:tcPr>
+            <w:tcW w:w="3507" w:type="dxa"/>
           </w:tcPr>
           <w:p>
             <w:pPr>
@@ -4252,15 +4652,23 @@
                 <w:sz w:val="24"/>
                 <w:szCs w:val="24"/>
               </w:rPr>
-              <w:t>2) Переход на страницу с отображением результата поиска</w:t>
-            </w:r>
-            <w:r>
-              <w:rPr>
-                <w:rFonts w:ascii="Times New Roman" w:hAnsi="Times New Roman" w:cs="Times New Roman"/>
-                <w:sz w:val="24"/>
-                <w:szCs w:val="24"/>
-              </w:rPr>
-              <w:t>.</w:t>
+              <w:t>3</w:t>
+            </w:r>
+            <w:r>
+              <w:rPr>
+                <w:rFonts w:ascii="Times New Roman" w:hAnsi="Times New Roman" w:cs="Times New Roman"/>
+                <w:sz w:val="24"/>
+                <w:szCs w:val="24"/>
+              </w:rPr>
+              <w:t xml:space="preserve">) </w:t>
+            </w:r>
+            <w:r>
+              <w:rPr>
+                <w:rFonts w:ascii="Times New Roman" w:hAnsi="Times New Roman" w:cs="Times New Roman"/>
+                <w:sz w:val="24"/>
+                <w:szCs w:val="24"/>
+              </w:rPr>
+              <w:t>Отображение календаря по месяцам с указанием цен.</w:t>
             </w:r>
           </w:p>
           <w:p>
@@ -4278,7 +4686,7 @@
       </w:tr>
       <w:tr>
         <w:trPr>
-          <w:trHeight w:val="165"/>
+          <w:trHeight w:val="1080"/>
         </w:trPr>
         <w:tc>
           <w:tcPr>
@@ -4334,21 +4742,37 @@
                 <w:sz w:val="24"/>
                 <w:szCs w:val="24"/>
               </w:rPr>
-              <w:t>3) Выбрать в выпадающем списке классов эконом на форме с данными, по которым осуществлялся поиск</w:t>
-            </w:r>
-            <w:r>
-              <w:rPr>
-                <w:rFonts w:ascii="Times New Roman" w:hAnsi="Times New Roman" w:cs="Times New Roman"/>
-                <w:sz w:val="24"/>
-                <w:szCs w:val="24"/>
-              </w:rPr>
-              <w:t>.</w:t>
-            </w:r>
-          </w:p>
-        </w:tc>
-        <w:tc>
-          <w:tcPr>
-            <w:tcW w:w="3402" w:type="dxa"/>
+              <w:t>3) Выбрать</w:t>
+            </w:r>
+            <w:r>
+              <w:rPr>
+                <w:rFonts w:ascii="Times New Roman" w:hAnsi="Times New Roman" w:cs="Times New Roman"/>
+                <w:sz w:val="24"/>
+                <w:szCs w:val="24"/>
+              </w:rPr>
+              <w:t xml:space="preserve"> месяц, например</w:t>
+            </w:r>
+            <w:r>
+              <w:rPr>
+                <w:rFonts w:ascii="Times New Roman" w:hAnsi="Times New Roman" w:cs="Times New Roman"/>
+                <w:sz w:val="24"/>
+                <w:szCs w:val="24"/>
+              </w:rPr>
+              <w:t xml:space="preserve"> </w:t>
+            </w:r>
+            <w:r>
+              <w:rPr>
+                <w:rFonts w:ascii="Times New Roman" w:hAnsi="Times New Roman" w:cs="Times New Roman"/>
+                <w:sz w:val="24"/>
+                <w:szCs w:val="24"/>
+              </w:rPr>
+              <w:t>октябрь.</w:t>
+            </w:r>
+          </w:p>
+        </w:tc>
+        <w:tc>
+          <w:tcPr>
+            <w:tcW w:w="3507" w:type="dxa"/>
           </w:tcPr>
           <w:p>
             <w:pPr>
@@ -4366,15 +4790,142 @@
                 <w:sz w:val="24"/>
                 <w:szCs w:val="24"/>
               </w:rPr>
-              <w:t>3) Отображаются авиабилеты только эконом класса</w:t>
-            </w:r>
-            <w:r>
-              <w:rPr>
-                <w:rFonts w:ascii="Times New Roman" w:hAnsi="Times New Roman" w:cs="Times New Roman"/>
-                <w:sz w:val="24"/>
-                <w:szCs w:val="24"/>
-              </w:rPr>
-              <w:t>.</w:t>
+              <w:t>3) Отображение чисел месяца по дням недели с ценами</w:t>
+            </w:r>
+            <w:r>
+              <w:rPr>
+                <w:rFonts w:ascii="Times New Roman" w:hAnsi="Times New Roman" w:cs="Times New Roman"/>
+                <w:sz w:val="24"/>
+                <w:szCs w:val="24"/>
+              </w:rPr>
+              <w:t>, где хотя бы одна из цен совпадает с указанной ценой в выбранном месяце,</w:t>
+            </w:r>
+            <w:r>
+              <w:rPr>
+                <w:rFonts w:ascii="Times New Roman" w:hAnsi="Times New Roman" w:cs="Times New Roman"/>
+                <w:sz w:val="24"/>
+                <w:szCs w:val="24"/>
+              </w:rPr>
+              <w:t xml:space="preserve"> и информации о датах отправления и возвращения.</w:t>
+            </w:r>
+          </w:p>
+        </w:tc>
+      </w:tr>
+      <w:tr>
+        <w:trPr>
+          <w:trHeight w:val="285"/>
+        </w:trPr>
+        <w:tc>
+          <w:tcPr>
+            <w:tcW w:w="888" w:type="dxa"/>
+            <w:vMerge/>
+            <w:vAlign w:val="center"/>
+          </w:tcPr>
+          <w:p>
+            <w:pPr>
+              <w:jc w:val="center"/>
+              <w:rPr>
+                <w:rFonts w:ascii="Times New Roman" w:hAnsi="Times New Roman" w:cs="Times New Roman"/>
+                <w:sz w:val="24"/>
+                <w:szCs w:val="24"/>
+              </w:rPr>
+            </w:pPr>
+          </w:p>
+        </w:tc>
+        <w:tc>
+          <w:tcPr>
+            <w:tcW w:w="2226" w:type="dxa"/>
+            <w:vMerge/>
+            <w:vAlign w:val="center"/>
+          </w:tcPr>
+          <w:p>
+            <w:pPr>
+              <w:jc w:val="center"/>
+              <w:rPr>
+                <w:rFonts w:ascii="Times New Roman" w:hAnsi="Times New Roman" w:cs="Times New Roman"/>
+                <w:sz w:val="24"/>
+                <w:szCs w:val="24"/>
+              </w:rPr>
+            </w:pPr>
+          </w:p>
+        </w:tc>
+        <w:tc>
+          <w:tcPr>
+            <w:tcW w:w="3302" w:type="dxa"/>
+          </w:tcPr>
+          <w:p>
+            <w:pPr>
+              <w:ind w:left="170" w:firstLine="5"/>
+              <w:jc w:val="both"/>
+              <w:rPr>
+                <w:rFonts w:ascii="Times New Roman" w:hAnsi="Times New Roman" w:cs="Times New Roman"/>
+                <w:sz w:val="24"/>
+                <w:szCs w:val="24"/>
+              </w:rPr>
+            </w:pPr>
+            <w:r>
+              <w:rPr>
+                <w:rFonts w:ascii="Times New Roman" w:hAnsi="Times New Roman" w:cs="Times New Roman"/>
+                <w:sz w:val="24"/>
+                <w:szCs w:val="24"/>
+              </w:rPr>
+              <w:t>4) Выбрать дату, например 15 октября.</w:t>
+            </w:r>
+          </w:p>
+        </w:tc>
+        <w:tc>
+          <w:tcPr>
+            <w:tcW w:w="3507" w:type="dxa"/>
+          </w:tcPr>
+          <w:p>
+            <w:pPr>
+              <w:ind w:left="176" w:hanging="1"/>
+              <w:jc w:val="both"/>
+              <w:rPr>
+                <w:rFonts w:ascii="Times New Roman" w:hAnsi="Times New Roman" w:cs="Times New Roman"/>
+                <w:sz w:val="24"/>
+                <w:szCs w:val="24"/>
+              </w:rPr>
+            </w:pPr>
+            <w:r>
+              <w:rPr>
+                <w:rFonts w:ascii="Times New Roman" w:hAnsi="Times New Roman" w:cs="Times New Roman"/>
+                <w:sz w:val="24"/>
+                <w:szCs w:val="24"/>
+              </w:rPr>
+              <w:t>4)</w:t>
+            </w:r>
+            <w:r>
+              <w:rPr>
+                <w:rFonts w:ascii="Times New Roman" w:hAnsi="Times New Roman" w:cs="Times New Roman"/>
+                <w:sz w:val="24"/>
+                <w:szCs w:val="24"/>
+              </w:rPr>
+              <w:t xml:space="preserve"> Переход на страницу с отображением результата поиска, где значения д</w:t>
+            </w:r>
+            <w:r>
+              <w:rPr>
+                <w:rFonts w:ascii="Times New Roman" w:hAnsi="Times New Roman" w:cs="Times New Roman"/>
+                <w:sz w:val="24"/>
+                <w:szCs w:val="24"/>
+              </w:rPr>
+              <w:t>ат совпадают с</w:t>
+            </w:r>
+            <w:r>
+              <w:rPr>
+                <w:rFonts w:ascii="Times New Roman" w:hAnsi="Times New Roman" w:cs="Times New Roman"/>
+                <w:sz w:val="24"/>
+                <w:szCs w:val="24"/>
+              </w:rPr>
+              <w:t xml:space="preserve"> указанными д</w:t>
+            </w:r>
+            <w:r>
+              <w:rPr>
+                <w:rFonts w:ascii="Times New Roman" w:hAnsi="Times New Roman" w:cs="Times New Roman"/>
+                <w:sz w:val="24"/>
+                <w:szCs w:val="24"/>
+              </w:rPr>
+              <w:t>атами в предыдущей форме, и присутствует авиабилеты, стоимость которых соответствует указанной в прошлой форме.</w:t>
             </w:r>
           </w:p>
         </w:tc>
@@ -4392,7 +4943,7 @@
     </w:p>
     <w:sectPr>
       <w:pgSz w:w="11906" w:h="16838"/>
-      <w:pgMar w:top="851" w:right="850" w:bottom="709" w:left="1134" w:header="708" w:footer="708" w:gutter="0"/>
+      <w:pgMar w:top="1135" w:right="850" w:bottom="851" w:left="1134" w:header="708" w:footer="708" w:gutter="0"/>
       <w:cols w:space="708"/>
       <w:docGrid w:linePitch="360"/>
     </w:sectPr>
@@ -5589,4 +6140,16 @@
     </a:ext>
   </a:extLst>
 </a:theme>
+</file>
+
+<file path=customXml/item1.xml><?xml version="1.0" encoding="utf-8"?>
+<b:Sources xmlns:b="http://schemas.openxmlformats.org/officeDocument/2006/bibliography" xmlns="http://schemas.openxmlformats.org/officeDocument/2006/bibliography" SelectedStyle="\APASixthEditionOfficeOnline.xsl" StyleName="APA" Version="6"/>
+</file>
+
+<file path=customXml/itemProps1.xml><?xml version="1.0" encoding="utf-8"?>
+<ds:datastoreItem xmlns:ds="http://schemas.openxmlformats.org/officeDocument/2006/customXml" ds:itemID="{F63315E9-01E6-4BDE-AC92-5BD5A7E61BC3}">
+  <ds:schemaRefs>
+    <ds:schemaRef ds:uri="http://schemas.openxmlformats.org/officeDocument/2006/bibliography"/>
+  </ds:schemaRefs>
+</ds:datastoreItem>
 </file>
</xml_diff>